<commit_message>
Review báo cáo Thanh
</commit_message>
<xml_diff>
--- a/BaocaoFinal(Thanh).docx
+++ b/BaocaoFinal(Thanh).docx
@@ -1,6 +1,6 @@
 
 <file path=word/document.xml><?xml version="1.0" encoding="utf-8"?>
-<w:document xmlns:wpc="http://schemas.microsoft.com/office/word/2010/wordprocessingCanvas" xmlns:mc="http://schemas.openxmlformats.org/markup-compatibility/2006" xmlns:o="urn:schemas-microsoft-com:office:office" xmlns:r="http://schemas.openxmlformats.org/officeDocument/2006/relationships" xmlns:m="http://schemas.openxmlformats.org/officeDocument/2006/math" xmlns:v="urn:schemas-microsoft-com:vml" xmlns:wp14="http://schemas.microsoft.com/office/word/2010/wordprocessingDrawing" xmlns:wp="http://schemas.openxmlformats.org/drawingml/2006/wordprocessingDrawing" xmlns:w10="urn:schemas-microsoft-com:office:word" xmlns:w="http://schemas.openxmlformats.org/wordprocessingml/2006/main" xmlns:w14="http://schemas.microsoft.com/office/word/2010/wordml" xmlns:w15="http://schemas.microsoft.com/office/word/2012/wordml" xmlns:wpg="http://schemas.microsoft.com/office/word/2010/wordprocessingGroup" xmlns:wpi="http://schemas.microsoft.com/office/word/2010/wordprocessingInk" xmlns:wne="http://schemas.microsoft.com/office/word/2006/wordml" xmlns:wps="http://schemas.microsoft.com/office/word/2010/wordprocessingShape" mc:Ignorable="w14 w15 wp14">
+<w:document xmlns:wpc="http://schemas.microsoft.com/office/word/2010/wordprocessingCanvas" xmlns:cx="http://schemas.microsoft.com/office/drawing/2014/chartex" xmlns:cx1="http://schemas.microsoft.com/office/drawing/2015/9/8/chartex" xmlns:cx2="http://schemas.microsoft.com/office/drawing/2015/10/21/chartex" xmlns:cx3="http://schemas.microsoft.com/office/drawing/2016/5/9/chartex" xmlns:cx4="http://schemas.microsoft.com/office/drawing/2016/5/10/chartex" xmlns:cx5="http://schemas.microsoft.com/office/drawing/2016/5/11/chartex" xmlns:cx6="http://schemas.microsoft.com/office/drawing/2016/5/12/chartex" xmlns:cx7="http://schemas.microsoft.com/office/drawing/2016/5/13/chartex" xmlns:cx8="http://schemas.microsoft.com/office/drawing/2016/5/14/chartex" xmlns:mc="http://schemas.openxmlformats.org/markup-compatibility/2006" xmlns:aink="http://schemas.microsoft.com/office/drawing/2016/ink" xmlns:am3d="http://schemas.microsoft.com/office/drawing/2017/model3d" xmlns:o="urn:schemas-microsoft-com:office:office" xmlns:r="http://schemas.openxmlformats.org/officeDocument/2006/relationships" xmlns:m="http://schemas.openxmlformats.org/officeDocument/2006/math" xmlns:v="urn:schemas-microsoft-com:vml" xmlns:wp14="http://schemas.microsoft.com/office/word/2010/wordprocessingDrawing" xmlns:wp="http://schemas.openxmlformats.org/drawingml/2006/wordprocessingDrawing" xmlns:w10="urn:schemas-microsoft-com:office:word" xmlns:w="http://schemas.openxmlformats.org/wordprocessingml/2006/main" xmlns:w14="http://schemas.microsoft.com/office/word/2010/wordml" xmlns:w15="http://schemas.microsoft.com/office/word/2012/wordml" xmlns:w16cid="http://schemas.microsoft.com/office/word/2016/wordml/cid" xmlns:w16se="http://schemas.microsoft.com/office/word/2015/wordml/symex" xmlns:wpg="http://schemas.microsoft.com/office/word/2010/wordprocessingGroup" xmlns:wpi="http://schemas.microsoft.com/office/word/2010/wordprocessingInk" xmlns:wne="http://schemas.microsoft.com/office/word/2006/wordml" xmlns:wps="http://schemas.microsoft.com/office/word/2010/wordprocessingShape" mc:Ignorable="w14 w15 w16se w16cid wp14">
   <w:body>
     <w:p>
       <w:pPr>
@@ -669,7 +669,6 @@
     </w:p>
     <w:p>
       <w:pPr>
-        <w:ind w:firstLine="0"/>
         <w:rPr>
           <w:noProof/>
           <w:lang w:val="vi-VN"/>
@@ -703,7 +702,6 @@
     </w:p>
     <w:p>
       <w:pPr>
-        <w:ind w:firstLine="0"/>
         <w:rPr>
           <w:noProof/>
           <w:lang w:val="vi-VN"/>
@@ -719,7 +717,6 @@
     </w:p>
     <w:p>
       <w:pPr>
-        <w:ind w:firstLine="0"/>
         <w:rPr>
           <w:noProof/>
           <w:lang w:val="vi-VN"/>
@@ -874,7 +871,6 @@
     </w:p>
     <w:p>
       <w:pPr>
-        <w:ind w:firstLine="0"/>
         <w:rPr>
           <w:noProof/>
           <w:lang w:val="vi-VN"/>
@@ -890,7 +886,6 @@
     </w:p>
     <w:p>
       <w:pPr>
-        <w:ind w:firstLine="0"/>
         <w:rPr>
           <w:noProof/>
           <w:lang w:val="vi-VN"/>
@@ -1082,8 +1077,6 @@
         </w:rPr>
       </w:sdtEndPr>
       <w:sdtContent>
-        <w:bookmarkStart w:id="15" w:name="_GoBack" w:displacedByCustomXml="prev"/>
-        <w:bookmarkEnd w:id="15" w:displacedByCustomXml="prev"/>
         <w:p>
           <w:pPr>
             <w:pStyle w:val="TOC3"/>
@@ -5119,455 +5112,7 @@
           <w:lang w:val="vi-VN"/>
         </w:rPr>
       </w:pPr>
-      <w:bookmarkStart w:id="16" w:name="_Toc120724109"/>
-      <w:r>
-        <w:rPr>
-          <w:noProof/>
-          <w:lang w:val="vi-VN"/>
-        </w:rPr>
-        <w:lastRenderedPageBreak/>
-        <w:t>Danh sách sinh viên thực hiện</w:t>
-      </w:r>
-      <w:bookmarkEnd w:id="16"/>
-    </w:p>
-    <w:tbl>
-      <w:tblPr>
-        <w:tblStyle w:val="TableGrid"/>
-        <w:tblW w:w="10777" w:type="dxa"/>
-        <w:tblInd w:w="-1425" w:type="dxa"/>
-        <w:tblLook w:val="04A0" w:firstRow="1" w:lastRow="0" w:firstColumn="1" w:lastColumn="0" w:noHBand="0" w:noVBand="1"/>
-      </w:tblPr>
-      <w:tblGrid>
-        <w:gridCol w:w="715"/>
-        <w:gridCol w:w="3257"/>
-        <w:gridCol w:w="1417"/>
-        <w:gridCol w:w="2552"/>
-        <w:gridCol w:w="2836"/>
-      </w:tblGrid>
-      <w:tr>
-        <w:tc>
-          <w:tcPr>
-            <w:tcW w:w="715" w:type="dxa"/>
-            <w:tcBorders>
-              <w:bottom w:val="single" w:sz="4" w:space="0" w:color="auto"/>
-            </w:tcBorders>
-          </w:tcPr>
-          <w:p>
-            <w:pPr>
-              <w:ind w:firstLine="0"/>
-              <w:jc w:val="center"/>
-              <w:rPr>
-                <w:b/>
-                <w:bCs/>
-                <w:noProof/>
-                <w:lang w:val="vi-VN"/>
-              </w:rPr>
-            </w:pPr>
-            <w:r>
-              <w:rPr>
-                <w:b/>
-                <w:bCs/>
-                <w:noProof/>
-                <w:lang w:val="vi-VN"/>
-              </w:rPr>
-              <w:t>STT</w:t>
-            </w:r>
-          </w:p>
-        </w:tc>
-        <w:tc>
-          <w:tcPr>
-            <w:tcW w:w="3257" w:type="dxa"/>
-            <w:tcBorders>
-              <w:bottom w:val="single" w:sz="4" w:space="0" w:color="auto"/>
-            </w:tcBorders>
-          </w:tcPr>
-          <w:p>
-            <w:pPr>
-              <w:ind w:firstLine="0"/>
-              <w:jc w:val="center"/>
-              <w:rPr>
-                <w:b/>
-                <w:bCs/>
-                <w:noProof/>
-                <w:lang w:val="vi-VN"/>
-              </w:rPr>
-            </w:pPr>
-            <w:r>
-              <w:rPr>
-                <w:b/>
-                <w:bCs/>
-                <w:noProof/>
-                <w:lang w:val="vi-VN"/>
-              </w:rPr>
-              <w:t>Họ và tên</w:t>
-            </w:r>
-          </w:p>
-        </w:tc>
-        <w:tc>
-          <w:tcPr>
-            <w:tcW w:w="1417" w:type="dxa"/>
-            <w:tcBorders>
-              <w:bottom w:val="single" w:sz="4" w:space="0" w:color="auto"/>
-            </w:tcBorders>
-          </w:tcPr>
-          <w:p>
-            <w:pPr>
-              <w:ind w:firstLine="0"/>
-              <w:jc w:val="center"/>
-              <w:rPr>
-                <w:b/>
-                <w:bCs/>
-                <w:noProof/>
-                <w:lang w:val="vi-VN"/>
-              </w:rPr>
-            </w:pPr>
-            <w:r>
-              <w:rPr>
-                <w:b/>
-                <w:bCs/>
-                <w:noProof/>
-                <w:lang w:val="vi-VN"/>
-              </w:rPr>
-              <w:t>Lớp</w:t>
-            </w:r>
-          </w:p>
-        </w:tc>
-        <w:tc>
-          <w:tcPr>
-            <w:tcW w:w="2552" w:type="dxa"/>
-            <w:tcBorders>
-              <w:bottom w:val="single" w:sz="4" w:space="0" w:color="auto"/>
-            </w:tcBorders>
-          </w:tcPr>
-          <w:p>
-            <w:pPr>
-              <w:ind w:firstLine="0"/>
-              <w:jc w:val="center"/>
-              <w:rPr>
-                <w:b/>
-                <w:bCs/>
-                <w:noProof/>
-                <w:lang w:val="vi-VN"/>
-              </w:rPr>
-            </w:pPr>
-            <w:r>
-              <w:rPr>
-                <w:b/>
-                <w:bCs/>
-                <w:noProof/>
-                <w:lang w:val="vi-VN"/>
-              </w:rPr>
-              <w:t>Nhiệm vụ</w:t>
-            </w:r>
-          </w:p>
-        </w:tc>
-        <w:tc>
-          <w:tcPr>
-            <w:tcW w:w="2836" w:type="dxa"/>
-            <w:tcBorders>
-              <w:bottom w:val="single" w:sz="4" w:space="0" w:color="auto"/>
-            </w:tcBorders>
-          </w:tcPr>
-          <w:p>
-            <w:pPr>
-              <w:ind w:firstLine="0"/>
-              <w:jc w:val="center"/>
-              <w:rPr>
-                <w:b/>
-                <w:bCs/>
-                <w:noProof/>
-                <w:lang w:val="vi-VN"/>
-              </w:rPr>
-            </w:pPr>
-            <w:r>
-              <w:rPr>
-                <w:b/>
-                <w:bCs/>
-                <w:noProof/>
-                <w:lang w:val="vi-VN"/>
-              </w:rPr>
-              <w:t>DVTT</w:t>
-            </w:r>
-          </w:p>
-        </w:tc>
-      </w:tr>
-      <w:tr>
-        <w:tc>
-          <w:tcPr>
-            <w:tcW w:w="715" w:type="dxa"/>
-            <w:tcBorders>
-              <w:bottom w:val="single" w:sz="4" w:space="0" w:color="auto"/>
-            </w:tcBorders>
-          </w:tcPr>
-          <w:p>
-            <w:pPr>
-              <w:ind w:firstLine="0"/>
-              <w:jc w:val="center"/>
-              <w:rPr>
-                <w:noProof/>
-                <w:lang w:val="vi-VN"/>
-              </w:rPr>
-            </w:pPr>
-            <w:r>
-              <w:rPr>
-                <w:noProof/>
-                <w:lang w:val="vi-VN"/>
-              </w:rPr>
-              <w:t>1</w:t>
-            </w:r>
-          </w:p>
-        </w:tc>
-        <w:tc>
-          <w:tcPr>
-            <w:tcW w:w="3257" w:type="dxa"/>
-            <w:tcBorders>
-              <w:bottom w:val="single" w:sz="4" w:space="0" w:color="auto"/>
-            </w:tcBorders>
-          </w:tcPr>
-          <w:p>
-            <w:pPr>
-              <w:ind w:firstLine="0"/>
-              <w:jc w:val="center"/>
-              <w:rPr>
-                <w:noProof/>
-                <w:lang w:val="vi-VN"/>
-              </w:rPr>
-            </w:pPr>
-            <w:r>
-              <w:rPr>
-                <w:noProof/>
-                <w:lang w:val="vi-VN"/>
-              </w:rPr>
-              <w:t>Dương Ngọc Thanh</w:t>
-            </w:r>
-          </w:p>
-        </w:tc>
-        <w:tc>
-          <w:tcPr>
-            <w:tcW w:w="1417" w:type="dxa"/>
-            <w:tcBorders>
-              <w:bottom w:val="single" w:sz="4" w:space="0" w:color="auto"/>
-            </w:tcBorders>
-          </w:tcPr>
-          <w:p>
-            <w:pPr>
-              <w:ind w:firstLine="0"/>
-              <w:jc w:val="center"/>
-              <w:rPr>
-                <w:noProof/>
-                <w:lang w:val="vi-VN"/>
-              </w:rPr>
-            </w:pPr>
-            <w:r>
-              <w:rPr>
-                <w:noProof/>
-                <w:lang w:val="vi-VN"/>
-              </w:rPr>
-              <w:t>43K14</w:t>
-            </w:r>
-          </w:p>
-        </w:tc>
-        <w:tc>
-          <w:tcPr>
-            <w:tcW w:w="2552" w:type="dxa"/>
-            <w:tcBorders>
-              <w:bottom w:val="single" w:sz="4" w:space="0" w:color="auto"/>
-            </w:tcBorders>
-          </w:tcPr>
-          <w:p>
-            <w:pPr>
-              <w:ind w:firstLine="0"/>
-              <w:jc w:val="center"/>
-              <w:rPr>
-                <w:noProof/>
-                <w:lang w:val="vi-VN"/>
-              </w:rPr>
-            </w:pPr>
-            <w:r>
-              <w:rPr>
-                <w:noProof/>
-                <w:lang w:val="vi-VN"/>
-              </w:rPr>
-              <w:t>Front-end</w:t>
-            </w:r>
-          </w:p>
-        </w:tc>
-        <w:tc>
-          <w:tcPr>
-            <w:tcW w:w="2836" w:type="dxa"/>
-            <w:tcBorders>
-              <w:bottom w:val="single" w:sz="4" w:space="0" w:color="auto"/>
-            </w:tcBorders>
-          </w:tcPr>
-          <w:p>
-            <w:pPr>
-              <w:ind w:firstLine="0"/>
-              <w:jc w:val="center"/>
-              <w:rPr>
-                <w:noProof/>
-                <w:lang w:val="vi-VN"/>
-              </w:rPr>
-            </w:pPr>
-            <w:r>
-              <w:rPr>
-                <w:noProof/>
-                <w:lang w:val="vi-VN"/>
-              </w:rPr>
-              <w:t>Wiicamp</w:t>
-            </w:r>
-          </w:p>
-        </w:tc>
-      </w:tr>
-      <w:tr>
-        <w:tc>
-          <w:tcPr>
-            <w:tcW w:w="715" w:type="dxa"/>
-            <w:tcBorders>
-              <w:top w:val="single" w:sz="4" w:space="0" w:color="auto"/>
-              <w:left w:val="nil"/>
-              <w:bottom w:val="nil"/>
-              <w:right w:val="nil"/>
-            </w:tcBorders>
-          </w:tcPr>
-          <w:p>
-            <w:pPr>
-              <w:ind w:firstLine="0"/>
-              <w:jc w:val="center"/>
-              <w:rPr>
-                <w:noProof/>
-                <w:lang w:val="vi-VN"/>
-              </w:rPr>
-            </w:pPr>
-          </w:p>
-        </w:tc>
-        <w:tc>
-          <w:tcPr>
-            <w:tcW w:w="3257" w:type="dxa"/>
-            <w:tcBorders>
-              <w:top w:val="single" w:sz="4" w:space="0" w:color="auto"/>
-              <w:left w:val="nil"/>
-              <w:bottom w:val="nil"/>
-              <w:right w:val="nil"/>
-            </w:tcBorders>
-          </w:tcPr>
-          <w:p>
-            <w:pPr>
-              <w:ind w:firstLine="0"/>
-              <w:jc w:val="center"/>
-              <w:rPr>
-                <w:noProof/>
-                <w:lang w:val="vi-VN"/>
-              </w:rPr>
-            </w:pPr>
-          </w:p>
-        </w:tc>
-        <w:tc>
-          <w:tcPr>
-            <w:tcW w:w="1417" w:type="dxa"/>
-            <w:tcBorders>
-              <w:top w:val="single" w:sz="4" w:space="0" w:color="auto"/>
-              <w:left w:val="nil"/>
-              <w:bottom w:val="nil"/>
-              <w:right w:val="nil"/>
-            </w:tcBorders>
-          </w:tcPr>
-          <w:p>
-            <w:pPr>
-              <w:ind w:firstLine="0"/>
-              <w:jc w:val="center"/>
-              <w:rPr>
-                <w:noProof/>
-                <w:lang w:val="vi-VN"/>
-              </w:rPr>
-            </w:pPr>
-          </w:p>
-        </w:tc>
-        <w:tc>
-          <w:tcPr>
-            <w:tcW w:w="2552" w:type="dxa"/>
-            <w:tcBorders>
-              <w:top w:val="single" w:sz="4" w:space="0" w:color="auto"/>
-              <w:left w:val="nil"/>
-              <w:bottom w:val="nil"/>
-              <w:right w:val="nil"/>
-            </w:tcBorders>
-          </w:tcPr>
-          <w:p>
-            <w:pPr>
-              <w:ind w:firstLine="0"/>
-              <w:jc w:val="center"/>
-              <w:rPr>
-                <w:noProof/>
-                <w:lang w:val="vi-VN"/>
-              </w:rPr>
-            </w:pPr>
-          </w:p>
-        </w:tc>
-        <w:tc>
-          <w:tcPr>
-            <w:tcW w:w="2836" w:type="dxa"/>
-            <w:tcBorders>
-              <w:top w:val="single" w:sz="4" w:space="0" w:color="auto"/>
-              <w:left w:val="nil"/>
-              <w:bottom w:val="nil"/>
-              <w:right w:val="nil"/>
-            </w:tcBorders>
-          </w:tcPr>
-          <w:p>
-            <w:pPr>
-              <w:ind w:firstLine="0"/>
-              <w:jc w:val="center"/>
-              <w:rPr>
-                <w:noProof/>
-                <w:lang w:val="vi-VN"/>
-              </w:rPr>
-            </w:pPr>
-          </w:p>
-        </w:tc>
-      </w:tr>
-    </w:tbl>
-    <w:p>
-      <w:pPr>
-        <w:rPr>
-          <w:noProof/>
-          <w:lang w:val="vi-VN"/>
-        </w:rPr>
-      </w:pPr>
-    </w:p>
-    <w:p>
-      <w:pPr>
-        <w:spacing w:before="0" w:after="0" w:line="240" w:lineRule="auto"/>
-        <w:ind w:firstLine="0"/>
-        <w:jc w:val="left"/>
-        <w:rPr>
-          <w:rFonts w:cs="Arial"/>
-          <w:b/>
-          <w:bCs/>
-          <w:caps/>
-          <w:noProof/>
-          <w:kern w:val="32"/>
-          <w:sz w:val="28"/>
-          <w:szCs w:val="32"/>
-          <w:lang w:val="vi-VN"/>
-        </w:rPr>
-      </w:pPr>
-      <w:r>
-        <w:rPr>
-          <w:noProof/>
-          <w:lang w:val="vi-VN"/>
-        </w:rPr>
-        <w:br w:type="page"/>
-      </w:r>
-    </w:p>
-    <w:p>
-      <w:pPr>
-        <w:pStyle w:val="Heading1"/>
-        <w:rPr>
-          <w:noProof/>
-          <w:lang w:val="vi-VN"/>
-        </w:rPr>
-      </w:pPr>
-      <w:bookmarkStart w:id="17" w:name="_Toc120724110"/>
+      <w:bookmarkStart w:id="15" w:name="_Toc120724110"/>
       <w:r>
         <w:rPr>
           <w:noProof/>
@@ -5577,7 +5122,7 @@
         <w:t>DANH MỤC HÌNH ẢNH</w:t>
       </w:r>
       <w:bookmarkEnd w:id="14"/>
-      <w:bookmarkEnd w:id="17"/>
+      <w:bookmarkEnd w:id="15"/>
     </w:p>
     <w:p>
       <w:pPr>
@@ -7120,8 +6665,8 @@
           <w:lang w:val="vi-VN"/>
         </w:rPr>
       </w:pPr>
-      <w:bookmarkStart w:id="18" w:name="_Toc342760182"/>
-      <w:bookmarkStart w:id="19" w:name="_Toc120724111"/>
+      <w:bookmarkStart w:id="16" w:name="_Toc342760182"/>
+      <w:bookmarkStart w:id="17" w:name="_Toc120724111"/>
       <w:r>
         <w:rPr>
           <w:noProof/>
@@ -7130,8 +6675,8 @@
         <w:lastRenderedPageBreak/>
         <w:t>DANH MỤC BẢNG BIỂU</w:t>
       </w:r>
-      <w:bookmarkEnd w:id="18"/>
-      <w:bookmarkEnd w:id="19"/>
+      <w:bookmarkEnd w:id="16"/>
+      <w:bookmarkEnd w:id="17"/>
     </w:p>
     <w:p>
       <w:pPr>
@@ -7985,7 +7530,7 @@
           <w:lang w:val="vi-VN"/>
         </w:rPr>
       </w:pPr>
-      <w:bookmarkStart w:id="20" w:name="_Toc120724112"/>
+      <w:bookmarkStart w:id="18" w:name="_Toc120724112"/>
       <w:r>
         <w:rPr>
           <w:rFonts w:cs="Times New Roman"/>
@@ -7995,48 +7540,54 @@
         <w:lastRenderedPageBreak/>
         <w:t>Chương 1 - TỔNG QUAN về đề tài và giới thiệu</w:t>
       </w:r>
+      <w:bookmarkEnd w:id="18"/>
+      <w:r>
+        <w:rPr>
+          <w:rFonts w:cs="Times New Roman"/>
+          <w:noProof/>
+          <w:lang w:val="vi-VN"/>
+        </w:rPr>
+        <w:t xml:space="preserve"> </w:t>
+      </w:r>
+    </w:p>
+    <w:p>
+      <w:pPr>
+        <w:pStyle w:val="Heading1"/>
+        <w:rPr>
+          <w:rFonts w:cs="Times New Roman"/>
+          <w:noProof/>
+          <w:lang w:val="vi-VN"/>
+        </w:rPr>
+      </w:pPr>
+      <w:bookmarkStart w:id="19" w:name="_Toc120724113"/>
+      <w:r>
+        <w:rPr>
+          <w:rFonts w:cs="Times New Roman"/>
+          <w:noProof/>
+          <w:lang w:val="vi-VN"/>
+        </w:rPr>
+        <w:t>doanh nghiệp</w:t>
+      </w:r>
+      <w:bookmarkEnd w:id="19"/>
+    </w:p>
+    <w:p>
+      <w:pPr>
+        <w:pStyle w:val="Heading2"/>
+      </w:pPr>
+      <w:r>
+        <w:rPr>
+          <w:lang w:val="en-US"/>
+        </w:rPr>
+        <w:t>1.1</w:t>
+      </w:r>
+      <w:r>
+        <w:t xml:space="preserve"> </w:t>
+      </w:r>
+      <w:bookmarkStart w:id="20" w:name="_Toc120724114"/>
+      <w:r>
+        <w:t>Lý do chọn đề tài</w:t>
+      </w:r>
       <w:bookmarkEnd w:id="20"/>
-      <w:r>
-        <w:rPr>
-          <w:rFonts w:cs="Times New Roman"/>
-          <w:noProof/>
-          <w:lang w:val="vi-VN"/>
-        </w:rPr>
-        <w:t xml:space="preserve"> </w:t>
-      </w:r>
-    </w:p>
-    <w:p>
-      <w:pPr>
-        <w:pStyle w:val="Heading1"/>
-        <w:rPr>
-          <w:rFonts w:cs="Times New Roman"/>
-          <w:noProof/>
-          <w:lang w:val="vi-VN"/>
-        </w:rPr>
-      </w:pPr>
-      <w:bookmarkStart w:id="21" w:name="_Toc120724113"/>
-      <w:r>
-        <w:rPr>
-          <w:rFonts w:cs="Times New Roman"/>
-          <w:noProof/>
-          <w:lang w:val="vi-VN"/>
-        </w:rPr>
-        <w:t>doanh nghiệp</w:t>
-      </w:r>
-      <w:bookmarkEnd w:id="21"/>
-    </w:p>
-    <w:p>
-      <w:pPr>
-        <w:pStyle w:val="Heading2"/>
-      </w:pPr>
-      <w:r>
-        <w:t xml:space="preserve"> </w:t>
-      </w:r>
-      <w:bookmarkStart w:id="22" w:name="_Toc120724114"/>
-      <w:r>
-        <w:t>Lý do chọn đề tài</w:t>
-      </w:r>
-      <w:bookmarkEnd w:id="22"/>
     </w:p>
     <w:p>
       <w:pPr>
@@ -8227,23 +7778,19 @@
     </w:p>
     <w:p>
       <w:pPr>
-        <w:rPr>
-          <w:noProof/>
-          <w:sz w:val="28"/>
-          <w:szCs w:val="28"/>
-          <w:lang w:val="vi-VN"/>
-        </w:rPr>
-      </w:pPr>
-    </w:p>
-    <w:p>
-      <w:pPr>
         <w:pStyle w:val="Heading2"/>
       </w:pPr>
-      <w:bookmarkStart w:id="23" w:name="_Toc120724115"/>
+      <w:bookmarkStart w:id="21" w:name="_Toc120724115"/>
+      <w:r>
+        <w:rPr>
+          <w:lang w:val="en-US"/>
+        </w:rPr>
+        <w:t xml:space="preserve">1.2 </w:t>
+      </w:r>
       <w:r>
         <w:t>Mục đích nghiên cứu</w:t>
       </w:r>
-      <w:bookmarkEnd w:id="23"/>
+      <w:bookmarkEnd w:id="21"/>
     </w:p>
     <w:p>
       <w:pPr>
@@ -8264,9 +7811,39 @@
           <w:noProof/>
           <w:sz w:val="28"/>
           <w:szCs w:val="28"/>
-          <w:lang w:val="vi-VN"/>
-        </w:rPr>
-        <w:t>Ý nghĩa:</w:t>
+        </w:rPr>
+        <w:t>1.</w:t>
+      </w:r>
+      <w:r>
+        <w:rPr>
+          <w:b/>
+          <w:bCs/>
+          <w:noProof/>
+          <w:sz w:val="28"/>
+          <w:szCs w:val="28"/>
+        </w:rPr>
+        <w:t>2.1</w:t>
+      </w:r>
+      <w:r>
+        <w:rPr>
+          <w:b/>
+          <w:bCs/>
+          <w:noProof/>
+          <w:sz w:val="28"/>
+          <w:szCs w:val="28"/>
+        </w:rPr>
+        <w:t xml:space="preserve"> </w:t>
+      </w:r>
+      <w:r>
+        <w:rPr>
+          <w:b/>
+          <w:bCs/>
+          <w:noProof/>
+          <w:sz w:val="28"/>
+          <w:szCs w:val="28"/>
+          <w:lang w:val="vi-VN"/>
+        </w:rPr>
+        <w:t>Ý nghĩa</w:t>
       </w:r>
     </w:p>
     <w:p>
@@ -8409,9 +7986,19 @@
           <w:noProof/>
           <w:sz w:val="28"/>
           <w:szCs w:val="28"/>
-          <w:lang w:val="vi-VN"/>
-        </w:rPr>
-        <w:t>Mục đích:</w:t>
+        </w:rPr>
+        <w:t xml:space="preserve">1.2.2 </w:t>
+      </w:r>
+      <w:r>
+        <w:rPr>
+          <w:b/>
+          <w:bCs/>
+          <w:noProof/>
+          <w:sz w:val="28"/>
+          <w:szCs w:val="28"/>
+          <w:lang w:val="vi-VN"/>
+        </w:rPr>
+        <w:t>Mục đích</w:t>
       </w:r>
     </w:p>
     <w:p>
@@ -8462,27 +8049,20 @@
     </w:p>
     <w:p>
       <w:pPr>
-        <w:spacing w:after="160"/>
-        <w:rPr>
-          <w:b/>
-          <w:bCs/>
-          <w:noProof/>
-          <w:sz w:val="28"/>
-          <w:szCs w:val="28"/>
-          <w:lang w:val="vi-VN"/>
-        </w:rPr>
-      </w:pPr>
-    </w:p>
-    <w:p>
-      <w:pPr>
         <w:pStyle w:val="Heading2"/>
-      </w:pPr>
-      <w:bookmarkStart w:id="24" w:name="_Toc120724116"/>
-      <w:r>
-        <w:lastRenderedPageBreak/>
+        <w:ind w:left="0" w:firstLine="0"/>
+      </w:pPr>
+      <w:bookmarkStart w:id="22" w:name="_Toc120724116"/>
+      <w:r>
+        <w:rPr>
+          <w:lang w:val="en-US"/>
+        </w:rPr>
+        <w:t xml:space="preserve">1.3 </w:t>
+      </w:r>
+      <w:r>
         <w:t>Phương pháp thực hiện</w:t>
       </w:r>
-      <w:bookmarkEnd w:id="24"/>
+      <w:bookmarkEnd w:id="22"/>
     </w:p>
     <w:p>
       <w:pPr>
@@ -8521,6 +8101,7 @@
           <w:noProof/>
           <w:sz w:val="28"/>
           <w:szCs w:val="28"/>
+          <w:highlight w:val="yellow"/>
           <w:lang w:val="vi-VN"/>
         </w:rPr>
       </w:pPr>
@@ -8530,6 +8111,7 @@
           <w:noProof/>
           <w:sz w:val="28"/>
           <w:szCs w:val="28"/>
+          <w:highlight w:val="yellow"/>
           <w:lang w:val="vi-VN"/>
         </w:rPr>
         <w:t>Ngôn ngữ lập trình</w:t>
@@ -8548,6 +8130,7 @@
           <w:noProof/>
           <w:sz w:val="28"/>
           <w:szCs w:val="28"/>
+          <w:highlight w:val="yellow"/>
           <w:lang w:val="vi-VN"/>
         </w:rPr>
       </w:pPr>
@@ -8557,6 +8140,7 @@
           <w:noProof/>
           <w:sz w:val="28"/>
           <w:szCs w:val="28"/>
+          <w:highlight w:val="yellow"/>
           <w:lang w:val="vi-VN"/>
         </w:rPr>
         <w:t xml:space="preserve">Ưu nhược điểm </w:t>
@@ -8575,6 +8159,7 @@
           <w:noProof/>
           <w:sz w:val="28"/>
           <w:szCs w:val="28"/>
+          <w:highlight w:val="yellow"/>
           <w:lang w:val="vi-VN"/>
         </w:rPr>
       </w:pPr>
@@ -8584,8 +8169,10 @@
           <w:noProof/>
           <w:sz w:val="28"/>
           <w:szCs w:val="28"/>
-          <w:lang w:val="vi-VN"/>
-        </w:rPr>
+          <w:highlight w:val="yellow"/>
+          <w:lang w:val="vi-VN"/>
+        </w:rPr>
+        <w:lastRenderedPageBreak/>
         <w:t>Lựa chọn ngôn ngữ</w:t>
       </w:r>
     </w:p>
@@ -8596,6 +8183,7 @@
           <w:noProof/>
           <w:sz w:val="28"/>
           <w:szCs w:val="28"/>
+          <w:highlight w:val="yellow"/>
           <w:lang w:val="vi-VN"/>
         </w:rPr>
       </w:pPr>
@@ -8606,6 +8194,7 @@
           <w:noProof/>
           <w:sz w:val="28"/>
           <w:szCs w:val="28"/>
+          <w:highlight w:val="yellow"/>
           <w:lang w:val="vi-VN"/>
         </w:rPr>
         <w:t>Phân tích website bán hàng tương tự</w:t>
@@ -8615,6 +8204,7 @@
           <w:noProof/>
           <w:sz w:val="28"/>
           <w:szCs w:val="28"/>
+          <w:highlight w:val="yellow"/>
           <w:lang w:val="vi-VN"/>
         </w:rPr>
         <w:t xml:space="preserve"> </w:t>
@@ -8635,9 +8225,19 @@
           <w:noProof/>
           <w:sz w:val="28"/>
           <w:szCs w:val="28"/>
-          <w:lang w:val="vi-VN"/>
-        </w:rPr>
-        <w:t xml:space="preserve">=&gt; mục tiêu hướng phát triển website </w:t>
+          <w:highlight w:val="yellow"/>
+          <w:lang w:val="vi-VN"/>
+        </w:rPr>
+        <w:t>=&gt; mục tiêu hướng phát triển website</w:t>
+      </w:r>
+      <w:r>
+        <w:rPr>
+          <w:noProof/>
+          <w:sz w:val="28"/>
+          <w:szCs w:val="28"/>
+          <w:lang w:val="vi-VN"/>
+        </w:rPr>
+        <w:t xml:space="preserve"> </w:t>
       </w:r>
     </w:p>
     <w:p>
@@ -8785,11 +8385,11 @@
       <w:pPr>
         <w:pStyle w:val="Heading2"/>
       </w:pPr>
-      <w:bookmarkStart w:id="25" w:name="_Toc120724117"/>
+      <w:bookmarkStart w:id="23" w:name="_Toc120724117"/>
       <w:r>
         <w:t>Cấu trúc của bài báo cáo</w:t>
       </w:r>
-      <w:bookmarkEnd w:id="25"/>
+      <w:bookmarkEnd w:id="23"/>
     </w:p>
     <w:p>
       <w:pPr>
@@ -8929,19 +8529,19 @@
         </w:rPr>
         <w:br w:type="page"/>
       </w:r>
-      <w:bookmarkStart w:id="26" w:name="_Toc428093756"/>
+      <w:bookmarkStart w:id="24" w:name="_Toc428093756"/>
     </w:p>
     <w:p>
       <w:pPr>
         <w:pStyle w:val="Heading2"/>
       </w:pPr>
-      <w:bookmarkStart w:id="27" w:name="_Toc120724118"/>
-      <w:bookmarkEnd w:id="26"/>
+      <w:bookmarkStart w:id="25" w:name="_Toc120724118"/>
+      <w:bookmarkEnd w:id="24"/>
       <w:r>
         <w:lastRenderedPageBreak/>
         <w:t>Giới thiệu về doanh nghiệp</w:t>
       </w:r>
-      <w:bookmarkEnd w:id="27"/>
+      <w:bookmarkEnd w:id="25"/>
     </w:p>
     <w:p>
       <w:pPr>
@@ -9469,7 +9069,7 @@
           <w:lang w:val="vi-VN"/>
         </w:rPr>
       </w:pPr>
-      <w:bookmarkStart w:id="28" w:name="_Toc120724119"/>
+      <w:bookmarkStart w:id="26" w:name="_Toc120724119"/>
       <w:r>
         <w:rPr>
           <w:rFonts w:cs="Times New Roman"/>
@@ -9545,7 +9145,7 @@
         </w:rPr>
         <w:t>THUYẾT</w:t>
       </w:r>
-      <w:bookmarkEnd w:id="28"/>
+      <w:bookmarkEnd w:id="26"/>
     </w:p>
     <w:p>
       <w:pPr>
@@ -9555,9 +9155,9 @@
           <w:numId w:val="38"/>
         </w:numPr>
       </w:pPr>
-      <w:bookmarkStart w:id="29" w:name="_bookmark7"/>
-      <w:bookmarkStart w:id="30" w:name="_Toc120724120"/>
-      <w:bookmarkEnd w:id="29"/>
+      <w:bookmarkStart w:id="27" w:name="_bookmark7"/>
+      <w:bookmarkStart w:id="28" w:name="_Toc120724120"/>
+      <w:bookmarkEnd w:id="27"/>
       <w:r>
         <w:t xml:space="preserve"> </w:t>
       </w:r>
@@ -9573,7 +9173,7 @@
       <w:r>
         <w:t>Website</w:t>
       </w:r>
-      <w:bookmarkEnd w:id="30"/>
+      <w:bookmarkEnd w:id="28"/>
     </w:p>
     <w:p>
       <w:pPr>
@@ -9588,9 +9188,9 @@
           <w:lang w:val="vi-VN"/>
         </w:rPr>
       </w:pPr>
-      <w:bookmarkStart w:id="31" w:name="_bookmark8"/>
-      <w:bookmarkStart w:id="32" w:name="_Toc120724121"/>
-      <w:bookmarkEnd w:id="31"/>
+      <w:bookmarkStart w:id="29" w:name="_bookmark8"/>
+      <w:bookmarkStart w:id="30" w:name="_Toc120724121"/>
+      <w:bookmarkEnd w:id="29"/>
       <w:r>
         <w:rPr>
           <w:rFonts w:eastAsia="Times New Roman"/>
@@ -9624,7 +9224,7 @@
         </w:rPr>
         <w:t>Website</w:t>
       </w:r>
-      <w:bookmarkEnd w:id="32"/>
+      <w:bookmarkEnd w:id="30"/>
     </w:p>
     <w:p>
       <w:pPr>
@@ -10183,7 +9783,7 @@
           <w:lang w:val="vi-VN"/>
         </w:rPr>
       </w:pPr>
-      <w:bookmarkStart w:id="33" w:name="_Toc120724122"/>
+      <w:bookmarkStart w:id="31" w:name="_Toc120724122"/>
       <w:r>
         <w:rPr>
           <w:rFonts w:eastAsia="Times New Roman"/>
@@ -10200,7 +9800,7 @@
         </w:rPr>
         <w:t>Phân loại Website</w:t>
       </w:r>
-      <w:bookmarkEnd w:id="33"/>
+      <w:bookmarkEnd w:id="31"/>
     </w:p>
     <w:p>
       <w:pPr>
@@ -10706,7 +10306,7 @@
           <w:lang w:val="vi-VN"/>
         </w:rPr>
       </w:pPr>
-      <w:bookmarkStart w:id="34" w:name="_Toc120724123"/>
+      <w:bookmarkStart w:id="32" w:name="_Toc120724123"/>
       <w:r>
         <w:rPr>
           <w:rFonts w:eastAsia="Times New Roman"/>
@@ -10740,7 +10340,7 @@
         </w:rPr>
         <w:t>Web</w:t>
       </w:r>
-      <w:bookmarkEnd w:id="34"/>
+      <w:bookmarkEnd w:id="32"/>
     </w:p>
     <w:p>
       <w:pPr>
@@ -11776,7 +11376,7 @@
           <w:numId w:val="39"/>
         </w:numPr>
       </w:pPr>
-      <w:bookmarkStart w:id="35" w:name="_Toc120724124"/>
+      <w:bookmarkStart w:id="33" w:name="_Toc120724124"/>
       <w:r>
         <w:t xml:space="preserve"> </w:t>
       </w:r>
@@ -11792,7 +11392,7 @@
       <w:r>
         <w:t>dụng</w:t>
       </w:r>
-      <w:bookmarkEnd w:id="35"/>
+      <w:bookmarkEnd w:id="33"/>
     </w:p>
     <w:p>
       <w:pPr>
@@ -11808,13 +11408,14 @@
           <w:lang w:val="vi-VN"/>
         </w:rPr>
       </w:pPr>
-      <w:bookmarkStart w:id="36" w:name="_bookmark12"/>
-      <w:bookmarkStart w:id="37" w:name="_Toc120724125"/>
-      <w:bookmarkEnd w:id="36"/>
+      <w:bookmarkStart w:id="34" w:name="_bookmark12"/>
+      <w:bookmarkStart w:id="35" w:name="_Toc120724125"/>
+      <w:bookmarkEnd w:id="34"/>
       <w:r>
         <w:rPr>
           <w:rFonts w:eastAsia="Times New Roman"/>
           <w:noProof/>
+          <w:highlight w:val="yellow"/>
           <w:lang w:val="vi-VN"/>
         </w:rPr>
         <w:t>2.2.1</w:t>
@@ -11823,6 +11424,7 @@
         <w:rPr>
           <w:rFonts w:eastAsia="Times New Roman"/>
           <w:noProof/>
+          <w:highlight w:val="yellow"/>
           <w:lang w:val="vi-VN"/>
         </w:rPr>
         <w:t xml:space="preserve"> </w:t>
@@ -11831,11 +11433,12 @@
         <w:rPr>
           <w:rFonts w:eastAsia="Times New Roman"/>
           <w:noProof/>
+          <w:highlight w:val="yellow"/>
           <w:lang w:val="vi-VN"/>
         </w:rPr>
         <w:t>HTML</w:t>
       </w:r>
-      <w:bookmarkEnd w:id="37"/>
+      <w:bookmarkEnd w:id="35"/>
       <w:r>
         <w:rPr>
           <w:noProof/>
@@ -11843,21 +11446,6 @@
         </w:rPr>
         <w:t xml:space="preserve">              </w:t>
       </w:r>
-    </w:p>
-    <w:p>
-      <w:pPr>
-        <w:pStyle w:val="Heading3"/>
-        <w:numPr>
-          <w:ilvl w:val="0"/>
-          <w:numId w:val="0"/>
-        </w:numPr>
-        <w:ind w:left="1430" w:hanging="720"/>
-        <w:rPr>
-          <w:rFonts w:eastAsia="Times New Roman"/>
-          <w:noProof/>
-          <w:lang w:val="vi-VN"/>
-        </w:rPr>
-      </w:pPr>
     </w:p>
     <w:p>
       <w:pPr>
@@ -11873,9 +11461,9 @@
           <w:lang w:val="vi-VN"/>
         </w:rPr>
       </w:pPr>
-      <w:bookmarkStart w:id="38" w:name="_Toc120720996"/>
-      <w:bookmarkStart w:id="39" w:name="_Toc120721057"/>
-      <w:bookmarkStart w:id="40" w:name="_Toc120724126"/>
+      <w:bookmarkStart w:id="36" w:name="_Toc120720996"/>
+      <w:bookmarkStart w:id="37" w:name="_Toc120721057"/>
+      <w:bookmarkStart w:id="38" w:name="_Toc120724126"/>
       <w:r>
         <w:rPr>
           <w:noProof/>
@@ -11930,9 +11518,9 @@
           </wp:inline>
         </w:drawing>
       </w:r>
+      <w:bookmarkEnd w:id="36"/>
+      <w:bookmarkEnd w:id="37"/>
       <w:bookmarkEnd w:id="38"/>
-      <w:bookmarkEnd w:id="39"/>
-      <w:bookmarkEnd w:id="40"/>
     </w:p>
     <w:p>
       <w:pPr>
@@ -11946,8 +11534,8 @@
           <w:lang w:val="vi-VN"/>
         </w:rPr>
       </w:pPr>
-      <w:bookmarkStart w:id="41" w:name="_Toc120722649"/>
-      <w:bookmarkStart w:id="42" w:name="_Toc120724156"/>
+      <w:bookmarkStart w:id="39" w:name="_Toc120722649"/>
+      <w:bookmarkStart w:id="40" w:name="_Toc120724156"/>
       <w:r>
         <w:rPr>
           <w:noProof/>
@@ -12018,8 +11606,8 @@
         </w:rPr>
         <w:t>. HTML5</w:t>
       </w:r>
-      <w:bookmarkEnd w:id="41"/>
-      <w:bookmarkEnd w:id="42"/>
+      <w:bookmarkEnd w:id="39"/>
+      <w:bookmarkEnd w:id="40"/>
       <w:r>
         <w:rPr>
           <w:noProof/>
@@ -12045,27 +11633,30 @@
           <w:noProof/>
           <w:sz w:val="28"/>
           <w:szCs w:val="28"/>
-          <w:lang w:val="vi-VN"/>
-        </w:rPr>
-      </w:pPr>
-      <w:r>
-        <w:rPr>
-          <w:noProof/>
-          <w:sz w:val="28"/>
-          <w:szCs w:val="28"/>
-          <w:lang w:val="vi-VN"/>
-        </w:rPr>
-        <w:t xml:space="preserve">HTML (HyperText Markup Language) là một ngôn ngữ đánh dấu được </w:t>
-      </w:r>
-      <w:r>
-        <w:rPr>
-          <w:noProof/>
-          <w:sz w:val="28"/>
-          <w:szCs w:val="28"/>
+          <w:highlight w:val="yellow"/>
+          <w:lang w:val="vi-VN"/>
+        </w:rPr>
+      </w:pPr>
+      <w:r>
+        <w:rPr>
+          <w:noProof/>
+          <w:sz w:val="28"/>
+          <w:szCs w:val="28"/>
+          <w:highlight w:val="yellow"/>
+          <w:lang w:val="vi-VN"/>
+        </w:rPr>
+        <w:t xml:space="preserve">HTML (HyperText Markup Language) là một ngôn ngữ đánh dấu được dùng để tạo vào cấu trúc các thành phần trong trang web hoặc ứng dụng, </w:t>
+      </w:r>
+      <w:r>
+        <w:rPr>
+          <w:noProof/>
+          <w:sz w:val="28"/>
+          <w:szCs w:val="28"/>
+          <w:highlight w:val="yellow"/>
           <w:lang w:val="vi-VN"/>
         </w:rPr>
         <w:lastRenderedPageBreak/>
-        <w:t>dùng để tạo vào cấu trúc các thành phần trong trang web hoặc ứng dụng, dùng để phân chia các đoạn văn, tiêu đề, hình ảnh, video,...</w:t>
+        <w:t>dùng để phân chia các đoạn văn, tiêu đề, hình ảnh, video,...</w:t>
       </w:r>
     </w:p>
     <w:p>
@@ -12078,14 +11669,16 @@
           <w:noProof/>
           <w:sz w:val="28"/>
           <w:szCs w:val="28"/>
-          <w:lang w:val="vi-VN"/>
-        </w:rPr>
-      </w:pPr>
-      <w:r>
-        <w:rPr>
-          <w:noProof/>
-          <w:sz w:val="28"/>
-          <w:szCs w:val="28"/>
+          <w:highlight w:val="yellow"/>
+          <w:lang w:val="vi-VN"/>
+        </w:rPr>
+      </w:pPr>
+      <w:r>
+        <w:rPr>
+          <w:noProof/>
+          <w:sz w:val="28"/>
+          <w:szCs w:val="28"/>
+          <w:highlight w:val="yellow"/>
           <w:lang w:val="vi-VN"/>
         </w:rPr>
         <w:t>Một</w:t>
@@ -12096,6 +11689,7 @@
           <w:spacing w:val="-4"/>
           <w:sz w:val="28"/>
           <w:szCs w:val="28"/>
+          <w:highlight w:val="yellow"/>
           <w:lang w:val="vi-VN"/>
         </w:rPr>
         <w:t xml:space="preserve"> </w:t>
@@ -12105,6 +11699,7 @@
           <w:noProof/>
           <w:sz w:val="28"/>
           <w:szCs w:val="28"/>
+          <w:highlight w:val="yellow"/>
           <w:lang w:val="vi-VN"/>
         </w:rPr>
         <w:t>Website</w:t>
@@ -12115,6 +11710,7 @@
           <w:spacing w:val="-4"/>
           <w:sz w:val="28"/>
           <w:szCs w:val="28"/>
+          <w:highlight w:val="yellow"/>
           <w:lang w:val="vi-VN"/>
         </w:rPr>
         <w:t xml:space="preserve"> </w:t>
@@ -12124,6 +11720,7 @@
           <w:noProof/>
           <w:sz w:val="28"/>
           <w:szCs w:val="28"/>
+          <w:highlight w:val="yellow"/>
           <w:lang w:val="vi-VN"/>
         </w:rPr>
         <w:t>thường</w:t>
@@ -12134,6 +11731,7 @@
           <w:spacing w:val="-4"/>
           <w:sz w:val="28"/>
           <w:szCs w:val="28"/>
+          <w:highlight w:val="yellow"/>
           <w:lang w:val="vi-VN"/>
         </w:rPr>
         <w:t xml:space="preserve"> </w:t>
@@ -12143,6 +11741,7 @@
           <w:noProof/>
           <w:sz w:val="28"/>
           <w:szCs w:val="28"/>
+          <w:highlight w:val="yellow"/>
           <w:lang w:val="vi-VN"/>
         </w:rPr>
         <w:t>chứa</w:t>
@@ -12153,6 +11752,7 @@
           <w:spacing w:val="-3"/>
           <w:sz w:val="28"/>
           <w:szCs w:val="28"/>
+          <w:highlight w:val="yellow"/>
           <w:lang w:val="vi-VN"/>
         </w:rPr>
         <w:t xml:space="preserve"> </w:t>
@@ -12162,6 +11762,7 @@
           <w:noProof/>
           <w:sz w:val="28"/>
           <w:szCs w:val="28"/>
+          <w:highlight w:val="yellow"/>
           <w:lang w:val="vi-VN"/>
         </w:rPr>
         <w:t>nhiều</w:t>
@@ -12172,6 +11773,7 @@
           <w:spacing w:val="-4"/>
           <w:sz w:val="28"/>
           <w:szCs w:val="28"/>
+          <w:highlight w:val="yellow"/>
           <w:lang w:val="vi-VN"/>
         </w:rPr>
         <w:t xml:space="preserve"> </w:t>
@@ -12181,6 +11783,7 @@
           <w:noProof/>
           <w:sz w:val="28"/>
           <w:szCs w:val="28"/>
+          <w:highlight w:val="yellow"/>
           <w:lang w:val="vi-VN"/>
         </w:rPr>
         <w:t>trang</w:t>
@@ -12191,6 +11794,7 @@
           <w:spacing w:val="-4"/>
           <w:sz w:val="28"/>
           <w:szCs w:val="28"/>
+          <w:highlight w:val="yellow"/>
           <w:lang w:val="vi-VN"/>
         </w:rPr>
         <w:t xml:space="preserve"> </w:t>
@@ -12200,6 +11804,7 @@
           <w:noProof/>
           <w:sz w:val="28"/>
           <w:szCs w:val="28"/>
+          <w:highlight w:val="yellow"/>
           <w:lang w:val="vi-VN"/>
         </w:rPr>
         <w:t>con</w:t>
@@ -12210,6 +11815,7 @@
           <w:spacing w:val="-2"/>
           <w:sz w:val="28"/>
           <w:szCs w:val="28"/>
+          <w:highlight w:val="yellow"/>
           <w:lang w:val="vi-VN"/>
         </w:rPr>
         <w:t xml:space="preserve"> </w:t>
@@ -12219,6 +11825,7 @@
           <w:noProof/>
           <w:sz w:val="28"/>
           <w:szCs w:val="28"/>
+          <w:highlight w:val="yellow"/>
           <w:lang w:val="vi-VN"/>
         </w:rPr>
         <w:t>và</w:t>
@@ -12229,6 +11836,7 @@
           <w:spacing w:val="-1"/>
           <w:sz w:val="28"/>
           <w:szCs w:val="28"/>
+          <w:highlight w:val="yellow"/>
           <w:lang w:val="vi-VN"/>
         </w:rPr>
         <w:t xml:space="preserve"> </w:t>
@@ -12238,6 +11846,7 @@
           <w:noProof/>
           <w:sz w:val="28"/>
           <w:szCs w:val="28"/>
+          <w:highlight w:val="yellow"/>
           <w:lang w:val="vi-VN"/>
         </w:rPr>
         <w:t>mỗi</w:t>
@@ -12248,6 +11857,7 @@
           <w:spacing w:val="-4"/>
           <w:sz w:val="28"/>
           <w:szCs w:val="28"/>
+          <w:highlight w:val="yellow"/>
           <w:lang w:val="vi-VN"/>
         </w:rPr>
         <w:t xml:space="preserve"> </w:t>
@@ -12257,6 +11867,7 @@
           <w:noProof/>
           <w:sz w:val="28"/>
           <w:szCs w:val="28"/>
+          <w:highlight w:val="yellow"/>
           <w:lang w:val="vi-VN"/>
         </w:rPr>
         <w:t>trang</w:t>
@@ -12267,6 +11878,7 @@
           <w:spacing w:val="-2"/>
           <w:sz w:val="28"/>
           <w:szCs w:val="28"/>
+          <w:highlight w:val="yellow"/>
           <w:lang w:val="vi-VN"/>
         </w:rPr>
         <w:t xml:space="preserve"> </w:t>
@@ -12276,6 +11888,7 @@
           <w:noProof/>
           <w:sz w:val="28"/>
           <w:szCs w:val="28"/>
+          <w:highlight w:val="yellow"/>
           <w:lang w:val="vi-VN"/>
         </w:rPr>
         <w:t>con</w:t>
@@ -12286,6 +11899,7 @@
           <w:spacing w:val="-4"/>
           <w:sz w:val="28"/>
           <w:szCs w:val="28"/>
+          <w:highlight w:val="yellow"/>
           <w:lang w:val="vi-VN"/>
         </w:rPr>
         <w:t xml:space="preserve"> </w:t>
@@ -12295,6 +11909,7 @@
           <w:noProof/>
           <w:sz w:val="28"/>
           <w:szCs w:val="28"/>
+          <w:highlight w:val="yellow"/>
           <w:lang w:val="vi-VN"/>
         </w:rPr>
         <w:t>này</w:t>
@@ -12305,6 +11920,7 @@
           <w:spacing w:val="-3"/>
           <w:sz w:val="28"/>
           <w:szCs w:val="28"/>
+          <w:highlight w:val="yellow"/>
           <w:lang w:val="vi-VN"/>
         </w:rPr>
         <w:t xml:space="preserve"> </w:t>
@@ -12314,6 +11930,7 @@
           <w:noProof/>
           <w:sz w:val="28"/>
           <w:szCs w:val="28"/>
+          <w:highlight w:val="yellow"/>
           <w:lang w:val="vi-VN"/>
         </w:rPr>
         <w:t>lại</w:t>
@@ -12324,6 +11941,7 @@
           <w:spacing w:val="-2"/>
           <w:sz w:val="28"/>
           <w:szCs w:val="28"/>
+          <w:highlight w:val="yellow"/>
           <w:lang w:val="vi-VN"/>
         </w:rPr>
         <w:t xml:space="preserve"> </w:t>
@@ -12333,6 +11951,7 @@
           <w:noProof/>
           <w:sz w:val="28"/>
           <w:szCs w:val="28"/>
+          <w:highlight w:val="yellow"/>
           <w:lang w:val="vi-VN"/>
         </w:rPr>
         <w:t>có</w:t>
@@ -12343,6 +11962,7 @@
           <w:spacing w:val="-4"/>
           <w:sz w:val="28"/>
           <w:szCs w:val="28"/>
+          <w:highlight w:val="yellow"/>
           <w:lang w:val="vi-VN"/>
         </w:rPr>
         <w:t xml:space="preserve"> </w:t>
@@ -12352,6 +11972,7 @@
           <w:noProof/>
           <w:sz w:val="28"/>
           <w:szCs w:val="28"/>
+          <w:highlight w:val="yellow"/>
           <w:lang w:val="vi-VN"/>
         </w:rPr>
         <w:t>một</w:t>
@@ -12362,6 +11983,7 @@
           <w:spacing w:val="-3"/>
           <w:sz w:val="28"/>
           <w:szCs w:val="28"/>
+          <w:highlight w:val="yellow"/>
           <w:lang w:val="vi-VN"/>
         </w:rPr>
         <w:t xml:space="preserve"> </w:t>
@@ -12371,6 +11993,7 @@
           <w:noProof/>
           <w:sz w:val="28"/>
           <w:szCs w:val="28"/>
+          <w:highlight w:val="yellow"/>
           <w:lang w:val="vi-VN"/>
         </w:rPr>
         <w:t>tập</w:t>
@@ -12381,6 +12004,7 @@
           <w:spacing w:val="-4"/>
           <w:sz w:val="28"/>
           <w:szCs w:val="28"/>
+          <w:highlight w:val="yellow"/>
           <w:lang w:val="vi-VN"/>
         </w:rPr>
         <w:t xml:space="preserve"> </w:t>
@@ -12390,6 +12014,7 @@
           <w:noProof/>
           <w:sz w:val="28"/>
           <w:szCs w:val="28"/>
+          <w:highlight w:val="yellow"/>
           <w:lang w:val="vi-VN"/>
         </w:rPr>
         <w:t>tin HTML riêng. Và nhớ lưu ý rằng, HTML không phải là ngôn ngữ lập trình, do vậy nên</w:t>
@@ -12400,6 +12025,7 @@
           <w:spacing w:val="-4"/>
           <w:sz w:val="28"/>
           <w:szCs w:val="28"/>
+          <w:highlight w:val="yellow"/>
           <w:lang w:val="vi-VN"/>
         </w:rPr>
         <w:t xml:space="preserve"> </w:t>
@@ -12409,6 +12035,7 @@
           <w:noProof/>
           <w:sz w:val="28"/>
           <w:szCs w:val="28"/>
+          <w:highlight w:val="yellow"/>
           <w:lang w:val="vi-VN"/>
         </w:rPr>
         <w:t>nó</w:t>
@@ -12419,6 +12046,7 @@
           <w:spacing w:val="-1"/>
           <w:sz w:val="28"/>
           <w:szCs w:val="28"/>
+          <w:highlight w:val="yellow"/>
           <w:lang w:val="vi-VN"/>
         </w:rPr>
         <w:t xml:space="preserve"> </w:t>
@@ -12428,6 +12056,7 @@
           <w:noProof/>
           <w:sz w:val="28"/>
           <w:szCs w:val="28"/>
+          <w:highlight w:val="yellow"/>
           <w:lang w:val="vi-VN"/>
         </w:rPr>
         <w:t>không</w:t>
@@ -12438,6 +12067,7 @@
           <w:spacing w:val="-2"/>
           <w:sz w:val="28"/>
           <w:szCs w:val="28"/>
+          <w:highlight w:val="yellow"/>
           <w:lang w:val="vi-VN"/>
         </w:rPr>
         <w:t xml:space="preserve"> </w:t>
@@ -12447,6 +12077,7 @@
           <w:noProof/>
           <w:sz w:val="28"/>
           <w:szCs w:val="28"/>
+          <w:highlight w:val="yellow"/>
           <w:lang w:val="vi-VN"/>
         </w:rPr>
         <w:t>thể</w:t>
@@ -12457,6 +12088,7 @@
           <w:spacing w:val="-3"/>
           <w:sz w:val="28"/>
           <w:szCs w:val="28"/>
+          <w:highlight w:val="yellow"/>
           <w:lang w:val="vi-VN"/>
         </w:rPr>
         <w:t xml:space="preserve"> </w:t>
@@ -12466,6 +12098,7 @@
           <w:noProof/>
           <w:sz w:val="28"/>
           <w:szCs w:val="28"/>
+          <w:highlight w:val="yellow"/>
           <w:lang w:val="vi-VN"/>
         </w:rPr>
         <w:t>tạo</w:t>
@@ -12476,6 +12109,7 @@
           <w:spacing w:val="-4"/>
           <w:sz w:val="28"/>
           <w:szCs w:val="28"/>
+          <w:highlight w:val="yellow"/>
           <w:lang w:val="vi-VN"/>
         </w:rPr>
         <w:t xml:space="preserve"> </w:t>
@@ -12485,6 +12119,7 @@
           <w:noProof/>
           <w:sz w:val="28"/>
           <w:szCs w:val="28"/>
+          <w:highlight w:val="yellow"/>
           <w:lang w:val="vi-VN"/>
         </w:rPr>
         <w:t>ra</w:t>
@@ -12495,6 +12130,7 @@
           <w:spacing w:val="-1"/>
           <w:sz w:val="28"/>
           <w:szCs w:val="28"/>
+          <w:highlight w:val="yellow"/>
           <w:lang w:val="vi-VN"/>
         </w:rPr>
         <w:t xml:space="preserve"> </w:t>
@@ -12504,6 +12140,7 @@
           <w:noProof/>
           <w:sz w:val="28"/>
           <w:szCs w:val="28"/>
+          <w:highlight w:val="yellow"/>
           <w:lang w:val="vi-VN"/>
         </w:rPr>
         <w:t>được</w:t>
@@ -12514,6 +12151,7 @@
           <w:spacing w:val="-4"/>
           <w:sz w:val="28"/>
           <w:szCs w:val="28"/>
+          <w:highlight w:val="yellow"/>
           <w:lang w:val="vi-VN"/>
         </w:rPr>
         <w:t xml:space="preserve"> </w:t>
@@ -12523,6 +12161,7 @@
           <w:noProof/>
           <w:sz w:val="28"/>
           <w:szCs w:val="28"/>
+          <w:highlight w:val="yellow"/>
           <w:lang w:val="vi-VN"/>
         </w:rPr>
         <w:t>các</w:t>
@@ -12533,6 +12172,7 @@
           <w:spacing w:val="-3"/>
           <w:sz w:val="28"/>
           <w:szCs w:val="28"/>
+          <w:highlight w:val="yellow"/>
           <w:lang w:val="vi-VN"/>
         </w:rPr>
         <w:t xml:space="preserve"> </w:t>
@@ -12542,6 +12182,7 @@
           <w:noProof/>
           <w:sz w:val="28"/>
           <w:szCs w:val="28"/>
+          <w:highlight w:val="yellow"/>
           <w:lang w:val="vi-VN"/>
         </w:rPr>
         <w:t>chức</w:t>
@@ -12552,6 +12193,7 @@
           <w:spacing w:val="-4"/>
           <w:sz w:val="28"/>
           <w:szCs w:val="28"/>
+          <w:highlight w:val="yellow"/>
           <w:lang w:val="vi-VN"/>
         </w:rPr>
         <w:t xml:space="preserve"> </w:t>
@@ -12561,6 +12203,7 @@
           <w:noProof/>
           <w:sz w:val="28"/>
           <w:szCs w:val="28"/>
+          <w:highlight w:val="yellow"/>
           <w:lang w:val="vi-VN"/>
         </w:rPr>
         <w:t>năng</w:t>
@@ -12571,6 +12214,7 @@
           <w:spacing w:val="-1"/>
           <w:sz w:val="28"/>
           <w:szCs w:val="28"/>
+          <w:highlight w:val="yellow"/>
           <w:lang w:val="vi-VN"/>
         </w:rPr>
         <w:t xml:space="preserve"> </w:t>
@@ -12580,6 +12224,7 @@
           <w:noProof/>
           <w:sz w:val="28"/>
           <w:szCs w:val="28"/>
+          <w:highlight w:val="yellow"/>
           <w:lang w:val="vi-VN"/>
         </w:rPr>
         <w:t>“động”</w:t>
@@ -12590,6 +12235,7 @@
           <w:spacing w:val="-4"/>
           <w:sz w:val="28"/>
           <w:szCs w:val="28"/>
+          <w:highlight w:val="yellow"/>
           <w:lang w:val="vi-VN"/>
         </w:rPr>
         <w:t xml:space="preserve"> </w:t>
@@ -12599,6 +12245,7 @@
           <w:noProof/>
           <w:sz w:val="28"/>
           <w:szCs w:val="28"/>
+          <w:highlight w:val="yellow"/>
           <w:lang w:val="vi-VN"/>
         </w:rPr>
         <w:t>được,</w:t>
@@ -12609,6 +12256,7 @@
           <w:spacing w:val="-1"/>
           <w:sz w:val="28"/>
           <w:szCs w:val="28"/>
+          <w:highlight w:val="yellow"/>
           <w:lang w:val="vi-VN"/>
         </w:rPr>
         <w:t xml:space="preserve"> </w:t>
@@ -12618,6 +12266,7 @@
           <w:noProof/>
           <w:sz w:val="28"/>
           <w:szCs w:val="28"/>
+          <w:highlight w:val="yellow"/>
           <w:lang w:val="vi-VN"/>
         </w:rPr>
         <w:t>mà</w:t>
@@ -12628,6 +12277,7 @@
           <w:spacing w:val="-3"/>
           <w:sz w:val="28"/>
           <w:szCs w:val="28"/>
+          <w:highlight w:val="yellow"/>
           <w:lang w:val="vi-VN"/>
         </w:rPr>
         <w:t xml:space="preserve"> </w:t>
@@ -12637,6 +12287,7 @@
           <w:noProof/>
           <w:sz w:val="28"/>
           <w:szCs w:val="28"/>
+          <w:highlight w:val="yellow"/>
           <w:lang w:val="vi-VN"/>
         </w:rPr>
         <w:t>chỉ</w:t>
@@ -12647,6 +12298,7 @@
           <w:spacing w:val="-4"/>
           <w:sz w:val="28"/>
           <w:szCs w:val="28"/>
+          <w:highlight w:val="yellow"/>
           <w:lang w:val="vi-VN"/>
         </w:rPr>
         <w:t xml:space="preserve"> </w:t>
@@ -12656,6 +12308,7 @@
           <w:noProof/>
           <w:sz w:val="28"/>
           <w:szCs w:val="28"/>
+          <w:highlight w:val="yellow"/>
           <w:lang w:val="vi-VN"/>
         </w:rPr>
         <w:t>dùng</w:t>
@@ -12666,6 +12319,7 @@
           <w:spacing w:val="-3"/>
           <w:sz w:val="28"/>
           <w:szCs w:val="28"/>
+          <w:highlight w:val="yellow"/>
           <w:lang w:val="vi-VN"/>
         </w:rPr>
         <w:t xml:space="preserve"> </w:t>
@@ -12675,6 +12329,7 @@
           <w:noProof/>
           <w:sz w:val="28"/>
           <w:szCs w:val="28"/>
+          <w:highlight w:val="yellow"/>
           <w:lang w:val="vi-VN"/>
         </w:rPr>
         <w:t>để</w:t>
@@ -12685,6 +12340,7 @@
           <w:spacing w:val="-4"/>
           <w:sz w:val="28"/>
           <w:szCs w:val="28"/>
+          <w:highlight w:val="yellow"/>
           <w:lang w:val="vi-VN"/>
         </w:rPr>
         <w:t xml:space="preserve"> </w:t>
@@ -12694,6 +12350,7 @@
           <w:noProof/>
           <w:sz w:val="28"/>
           <w:szCs w:val="28"/>
+          <w:highlight w:val="yellow"/>
           <w:lang w:val="vi-VN"/>
         </w:rPr>
         <w:t>bố</w:t>
@@ -12704,6 +12361,7 @@
           <w:spacing w:val="-1"/>
           <w:sz w:val="28"/>
           <w:szCs w:val="28"/>
+          <w:highlight w:val="yellow"/>
           <w:lang w:val="vi-VN"/>
         </w:rPr>
         <w:t xml:space="preserve"> </w:t>
@@ -12713,6 +12371,7 @@
           <w:noProof/>
           <w:sz w:val="28"/>
           <w:szCs w:val="28"/>
+          <w:highlight w:val="yellow"/>
           <w:lang w:val="vi-VN"/>
         </w:rPr>
         <w:t>cục</w:t>
@@ -12723,6 +12382,7 @@
           <w:spacing w:val="-4"/>
           <w:sz w:val="28"/>
           <w:szCs w:val="28"/>
+          <w:highlight w:val="yellow"/>
           <w:lang w:val="vi-VN"/>
         </w:rPr>
         <w:t xml:space="preserve"> </w:t>
@@ -12732,6 +12392,7 @@
           <w:noProof/>
           <w:sz w:val="28"/>
           <w:szCs w:val="28"/>
+          <w:highlight w:val="yellow"/>
           <w:lang w:val="vi-VN"/>
         </w:rPr>
         <w:t>và định dạng trang</w:t>
@@ -12742,6 +12403,7 @@
           <w:spacing w:val="-4"/>
           <w:sz w:val="28"/>
           <w:szCs w:val="28"/>
+          <w:highlight w:val="yellow"/>
           <w:lang w:val="vi-VN"/>
         </w:rPr>
         <w:t xml:space="preserve"> </w:t>
@@ -12751,6 +12413,7 @@
           <w:noProof/>
           <w:sz w:val="28"/>
           <w:szCs w:val="28"/>
+          <w:highlight w:val="yellow"/>
           <w:lang w:val="vi-VN"/>
         </w:rPr>
         <w:t>web.</w:t>
@@ -12763,16 +12426,16 @@
         <w:jc w:val="both"/>
         <w:rPr>
           <w:noProof/>
-          <w:sz w:val="28"/>
-          <w:szCs w:val="28"/>
-          <w:lang w:val="vi-VN"/>
-        </w:rPr>
-      </w:pPr>
-      <w:r>
-        <w:rPr>
-          <w:noProof/>
-          <w:sz w:val="28"/>
-          <w:szCs w:val="28"/>
+          <w:highlight w:val="yellow"/>
+          <w:lang w:val="vi-VN"/>
+        </w:rPr>
+      </w:pPr>
+      <w:r>
+        <w:rPr>
+          <w:noProof/>
+          <w:sz w:val="28"/>
+          <w:szCs w:val="28"/>
+          <w:highlight w:val="yellow"/>
           <w:lang w:val="vi-VN"/>
         </w:rPr>
         <w:t>Một</w:t>
@@ -12783,6 +12446,7 @@
           <w:spacing w:val="8"/>
           <w:sz w:val="28"/>
           <w:szCs w:val="28"/>
+          <w:highlight w:val="yellow"/>
           <w:lang w:val="vi-VN"/>
         </w:rPr>
         <w:t xml:space="preserve"> </w:t>
@@ -12792,6 +12456,7 @@
           <w:noProof/>
           <w:sz w:val="28"/>
           <w:szCs w:val="28"/>
+          <w:highlight w:val="yellow"/>
           <w:lang w:val="vi-VN"/>
         </w:rPr>
         <w:t>tập</w:t>
@@ -12802,6 +12467,7 @@
           <w:spacing w:val="9"/>
           <w:sz w:val="28"/>
           <w:szCs w:val="28"/>
+          <w:highlight w:val="yellow"/>
           <w:lang w:val="vi-VN"/>
         </w:rPr>
         <w:t xml:space="preserve"> </w:t>
@@ -12811,6 +12477,7 @@
           <w:noProof/>
           <w:sz w:val="28"/>
           <w:szCs w:val="28"/>
+          <w:highlight w:val="yellow"/>
           <w:lang w:val="vi-VN"/>
         </w:rPr>
         <w:t>tin</w:t>
@@ -12821,6 +12488,7 @@
           <w:spacing w:val="11"/>
           <w:sz w:val="28"/>
           <w:szCs w:val="28"/>
+          <w:highlight w:val="yellow"/>
           <w:lang w:val="vi-VN"/>
         </w:rPr>
         <w:t xml:space="preserve"> </w:t>
@@ -12830,6 +12498,7 @@
           <w:noProof/>
           <w:sz w:val="28"/>
           <w:szCs w:val="28"/>
+          <w:highlight w:val="yellow"/>
           <w:lang w:val="vi-VN"/>
         </w:rPr>
         <w:t>HTML</w:t>
@@ -12840,6 +12509,7 @@
           <w:spacing w:val="11"/>
           <w:sz w:val="28"/>
           <w:szCs w:val="28"/>
+          <w:highlight w:val="yellow"/>
           <w:lang w:val="vi-VN"/>
         </w:rPr>
         <w:t xml:space="preserve"> </w:t>
@@ -12849,6 +12519,7 @@
           <w:noProof/>
           <w:sz w:val="28"/>
           <w:szCs w:val="28"/>
+          <w:highlight w:val="yellow"/>
           <w:lang w:val="vi-VN"/>
         </w:rPr>
         <w:t>chỉ</w:t>
@@ -12859,6 +12530,7 @@
           <w:spacing w:val="11"/>
           <w:sz w:val="28"/>
           <w:szCs w:val="28"/>
+          <w:highlight w:val="yellow"/>
           <w:lang w:val="vi-VN"/>
         </w:rPr>
         <w:t xml:space="preserve"> </w:t>
@@ -12868,6 +12540,7 @@
           <w:noProof/>
           <w:sz w:val="28"/>
           <w:szCs w:val="28"/>
+          <w:highlight w:val="yellow"/>
           <w:lang w:val="vi-VN"/>
         </w:rPr>
         <w:t>đơn</w:t>
@@ -12878,6 +12551,7 @@
           <w:spacing w:val="10"/>
           <w:sz w:val="28"/>
           <w:szCs w:val="28"/>
+          <w:highlight w:val="yellow"/>
           <w:lang w:val="vi-VN"/>
         </w:rPr>
         <w:t xml:space="preserve"> </w:t>
@@ -12887,6 +12561,7 @@
           <w:noProof/>
           <w:sz w:val="28"/>
           <w:szCs w:val="28"/>
+          <w:highlight w:val="yellow"/>
           <w:lang w:val="vi-VN"/>
         </w:rPr>
         <w:t>thuần</w:t>
@@ -12897,6 +12572,7 @@
           <w:spacing w:val="10"/>
           <w:sz w:val="28"/>
           <w:szCs w:val="28"/>
+          <w:highlight w:val="yellow"/>
           <w:lang w:val="vi-VN"/>
         </w:rPr>
         <w:t xml:space="preserve"> </w:t>
@@ -12906,6 +12582,7 @@
           <w:noProof/>
           <w:sz w:val="28"/>
           <w:szCs w:val="28"/>
+          <w:highlight w:val="yellow"/>
           <w:lang w:val="vi-VN"/>
         </w:rPr>
         <w:t>là</w:t>
@@ -12916,6 +12593,7 @@
           <w:spacing w:val="11"/>
           <w:sz w:val="28"/>
           <w:szCs w:val="28"/>
+          <w:highlight w:val="yellow"/>
           <w:lang w:val="vi-VN"/>
         </w:rPr>
         <w:t xml:space="preserve"> </w:t>
@@ -12925,6 +12603,7 @@
           <w:noProof/>
           <w:sz w:val="28"/>
           <w:szCs w:val="28"/>
+          <w:highlight w:val="yellow"/>
           <w:lang w:val="vi-VN"/>
         </w:rPr>
         <w:t>một</w:t>
@@ -12935,6 +12614,7 @@
           <w:spacing w:val="11"/>
           <w:sz w:val="28"/>
           <w:szCs w:val="28"/>
+          <w:highlight w:val="yellow"/>
           <w:lang w:val="vi-VN"/>
         </w:rPr>
         <w:t xml:space="preserve"> </w:t>
@@ -12944,6 +12624,7 @@
           <w:noProof/>
           <w:sz w:val="28"/>
           <w:szCs w:val="28"/>
+          <w:highlight w:val="yellow"/>
           <w:lang w:val="vi-VN"/>
         </w:rPr>
         <w:t>tập</w:t>
@@ -12954,6 +12635,7 @@
           <w:spacing w:val="11"/>
           <w:sz w:val="28"/>
           <w:szCs w:val="28"/>
+          <w:highlight w:val="yellow"/>
           <w:lang w:val="vi-VN"/>
         </w:rPr>
         <w:t xml:space="preserve"> </w:t>
@@ -12963,6 +12645,7 @@
           <w:noProof/>
           <w:sz w:val="28"/>
           <w:szCs w:val="28"/>
+          <w:highlight w:val="yellow"/>
           <w:lang w:val="vi-VN"/>
         </w:rPr>
         <w:t>tin</w:t>
@@ -12973,6 +12656,7 @@
           <w:spacing w:val="9"/>
           <w:sz w:val="28"/>
           <w:szCs w:val="28"/>
+          <w:highlight w:val="yellow"/>
           <w:lang w:val="vi-VN"/>
         </w:rPr>
         <w:t xml:space="preserve"> </w:t>
@@ -12982,6 +12666,7 @@
           <w:noProof/>
           <w:sz w:val="28"/>
           <w:szCs w:val="28"/>
+          <w:highlight w:val="yellow"/>
           <w:lang w:val="vi-VN"/>
         </w:rPr>
         <w:t>bình</w:t>
@@ -12992,6 +12677,7 @@
           <w:spacing w:val="11"/>
           <w:sz w:val="28"/>
           <w:szCs w:val="28"/>
+          <w:highlight w:val="yellow"/>
           <w:lang w:val="vi-VN"/>
         </w:rPr>
         <w:t xml:space="preserve"> </w:t>
@@ -13001,6 +12687,7 @@
           <w:noProof/>
           <w:sz w:val="28"/>
           <w:szCs w:val="28"/>
+          <w:highlight w:val="yellow"/>
           <w:lang w:val="vi-VN"/>
         </w:rPr>
         <w:t>thường,</w:t>
@@ -13011,6 +12698,7 @@
           <w:spacing w:val="9"/>
           <w:sz w:val="28"/>
           <w:szCs w:val="28"/>
+          <w:highlight w:val="yellow"/>
           <w:lang w:val="vi-VN"/>
         </w:rPr>
         <w:t xml:space="preserve"> </w:t>
@@ -13020,6 +12708,7 @@
           <w:noProof/>
           <w:sz w:val="28"/>
           <w:szCs w:val="28"/>
+          <w:highlight w:val="yellow"/>
           <w:lang w:val="vi-VN"/>
         </w:rPr>
         <w:t>có</w:t>
@@ -13030,6 +12719,7 @@
           <w:spacing w:val="8"/>
           <w:sz w:val="28"/>
           <w:szCs w:val="28"/>
+          <w:highlight w:val="yellow"/>
           <w:lang w:val="vi-VN"/>
         </w:rPr>
         <w:t xml:space="preserve"> </w:t>
@@ -13039,6 +12729,7 @@
           <w:noProof/>
           <w:sz w:val="28"/>
           <w:szCs w:val="28"/>
+          <w:highlight w:val="yellow"/>
           <w:lang w:val="vi-VN"/>
         </w:rPr>
         <w:t>đuôi</w:t>
@@ -13049,6 +12740,7 @@
           <w:spacing w:val="9"/>
           <w:sz w:val="28"/>
           <w:szCs w:val="28"/>
+          <w:highlight w:val="yellow"/>
           <w:lang w:val="vi-VN"/>
         </w:rPr>
         <w:t xml:space="preserve"> </w:t>
@@ -13058,6 +12750,7 @@
           <w:noProof/>
           <w:sz w:val="28"/>
           <w:szCs w:val="28"/>
+          <w:highlight w:val="yellow"/>
           <w:lang w:val="vi-VN"/>
         </w:rPr>
         <w:t>.html</w:t>
@@ -13068,6 +12761,7 @@
           <w:spacing w:val="11"/>
           <w:sz w:val="28"/>
           <w:szCs w:val="28"/>
+          <w:highlight w:val="yellow"/>
           <w:lang w:val="vi-VN"/>
         </w:rPr>
         <w:t xml:space="preserve"> </w:t>
@@ -13077,27 +12771,27 @@
           <w:noProof/>
           <w:sz w:val="28"/>
           <w:szCs w:val="28"/>
+          <w:highlight w:val="yellow"/>
           <w:lang w:val="vi-VN"/>
         </w:rPr>
         <w:t>hoặc</w:t>
       </w:r>
-    </w:p>
-    <w:p>
-      <w:pPr>
-        <w:pStyle w:val="BodyText"/>
-        <w:spacing w:before="150" w:line="360" w:lineRule="auto"/>
-        <w:ind w:right="395"/>
-        <w:jc w:val="both"/>
-        <w:rPr>
-          <w:noProof/>
-          <w:lang w:val="vi-VN"/>
-        </w:rPr>
-      </w:pPr>
-      <w:r>
-        <w:rPr>
-          <w:noProof/>
-          <w:sz w:val="28"/>
-          <w:szCs w:val="28"/>
+      <w:r>
+        <w:rPr>
+          <w:noProof/>
+          <w:sz w:val="28"/>
+          <w:szCs w:val="28"/>
+          <w:highlight w:val="yellow"/>
+          <w:lang w:val="en-US"/>
+        </w:rPr>
+        <w:t xml:space="preserve"> </w:t>
+      </w:r>
+      <w:r>
+        <w:rPr>
+          <w:noProof/>
+          <w:sz w:val="28"/>
+          <w:szCs w:val="28"/>
+          <w:highlight w:val="yellow"/>
           <w:lang w:val="vi-VN"/>
         </w:rPr>
         <w:t xml:space="preserve">.htm bao gồm các thẻ html giúp đánh dấu lên trang web, được hình thành bởi các phần tử HTML được quy định bằng các cặp thẻ (tag), các cặp thẻ này được bao bọc bởi một dấu ngoặc nhọn và thường là sẽ được khai báo thành một cặp, bao gồm thẻ mở và thẻ đóng (ví dụ &lt;html&gt; và &lt;/html&gt;). Tuy nhiên có </w:t>
@@ -13108,6 +12802,7 @@
           <w:spacing w:val="2"/>
           <w:sz w:val="28"/>
           <w:szCs w:val="28"/>
+          <w:highlight w:val="yellow"/>
           <w:lang w:val="vi-VN"/>
         </w:rPr>
         <w:t xml:space="preserve">một </w:t>
@@ -13117,6 +12812,7 @@
           <w:noProof/>
           <w:sz w:val="28"/>
           <w:szCs w:val="28"/>
+          <w:highlight w:val="yellow"/>
           <w:lang w:val="vi-VN"/>
         </w:rPr>
         <w:t>số thẻ đặc biệt</w:t>
@@ -13127,6 +12823,7 @@
           <w:spacing w:val="36"/>
           <w:sz w:val="28"/>
           <w:szCs w:val="28"/>
+          <w:highlight w:val="yellow"/>
           <w:lang w:val="vi-VN"/>
         </w:rPr>
         <w:t xml:space="preserve"> </w:t>
@@ -13136,6 +12833,7 @@
           <w:noProof/>
           <w:sz w:val="28"/>
           <w:szCs w:val="28"/>
+          <w:highlight w:val="yellow"/>
           <w:lang w:val="vi-VN"/>
         </w:rPr>
         <w:t>không</w:t>
@@ -13145,6 +12843,7 @@
           <w:noProof/>
           <w:sz w:val="28"/>
           <w:szCs w:val="28"/>
+          <w:highlight w:val="yellow"/>
           <w:lang w:val="vi-VN"/>
         </w:rPr>
         <w:t xml:space="preserve"> </w:t>
@@ -13152,6 +12851,7 @@
       <w:r>
         <w:rPr>
           <w:noProof/>
+          <w:highlight w:val="yellow"/>
           <w:lang w:val="vi-VN"/>
         </w:rPr>
         <w:t>cần có thẻ đóng và dữ liệu được khai báo sẽ nằm trong các thuộc tính (ví dụ như thẻ</w:t>
@@ -13159,6 +12859,7 @@
       <w:r>
         <w:rPr>
           <w:noProof/>
+          <w:highlight w:val="yellow"/>
           <w:lang w:val="vi-VN"/>
         </w:rPr>
         <w:t xml:space="preserve"> </w:t>
@@ -13166,6 +12867,7 @@
       <w:r>
         <w:rPr>
           <w:noProof/>
+          <w:highlight w:val="yellow"/>
           <w:lang w:val="vi-VN"/>
         </w:rPr>
         <w:t>&lt;img&gt;).</w:t>
@@ -13185,6 +12887,7 @@
       <w:r>
         <w:rPr>
           <w:noProof/>
+          <w:highlight w:val="yellow"/>
           <w:lang w:val="vi-VN"/>
         </w:rPr>
         <w:t>Phiên</w:t>
@@ -13193,6 +12896,7 @@
         <w:rPr>
           <w:noProof/>
           <w:spacing w:val="-8"/>
+          <w:highlight w:val="yellow"/>
           <w:lang w:val="vi-VN"/>
         </w:rPr>
         <w:t xml:space="preserve"> </w:t>
@@ -13200,6 +12904,7 @@
       <w:r>
         <w:rPr>
           <w:noProof/>
+          <w:highlight w:val="yellow"/>
           <w:lang w:val="vi-VN"/>
         </w:rPr>
         <w:t>bản</w:t>
@@ -13208,6 +12913,7 @@
         <w:rPr>
           <w:noProof/>
           <w:spacing w:val="-7"/>
+          <w:highlight w:val="yellow"/>
           <w:lang w:val="vi-VN"/>
         </w:rPr>
         <w:t xml:space="preserve"> </w:t>
@@ -13215,6 +12921,7 @@
       <w:r>
         <w:rPr>
           <w:noProof/>
+          <w:highlight w:val="yellow"/>
           <w:lang w:val="vi-VN"/>
         </w:rPr>
         <w:t>mới</w:t>
@@ -13223,6 +12930,7 @@
         <w:rPr>
           <w:noProof/>
           <w:spacing w:val="-8"/>
+          <w:highlight w:val="yellow"/>
           <w:lang w:val="vi-VN"/>
         </w:rPr>
         <w:t xml:space="preserve"> </w:t>
@@ -13230,6 +12938,7 @@
       <w:r>
         <w:rPr>
           <w:noProof/>
+          <w:highlight w:val="yellow"/>
           <w:lang w:val="vi-VN"/>
         </w:rPr>
         <w:t>nhất</w:t>
@@ -13238,6 +12947,7 @@
         <w:rPr>
           <w:noProof/>
           <w:spacing w:val="-7"/>
+          <w:highlight w:val="yellow"/>
           <w:lang w:val="vi-VN"/>
         </w:rPr>
         <w:t xml:space="preserve"> </w:t>
@@ -13245,6 +12955,7 @@
       <w:r>
         <w:rPr>
           <w:noProof/>
+          <w:highlight w:val="yellow"/>
           <w:lang w:val="vi-VN"/>
         </w:rPr>
         <w:t>của</w:t>
@@ -13253,6 +12964,7 @@
         <w:rPr>
           <w:noProof/>
           <w:spacing w:val="-4"/>
+          <w:highlight w:val="yellow"/>
           <w:lang w:val="vi-VN"/>
         </w:rPr>
         <w:t xml:space="preserve"> </w:t>
@@ -13260,6 +12972,7 @@
       <w:r>
         <w:rPr>
           <w:noProof/>
+          <w:highlight w:val="yellow"/>
           <w:lang w:val="vi-VN"/>
         </w:rPr>
         <w:t>HTML</w:t>
@@ -13268,6 +12981,7 @@
         <w:rPr>
           <w:noProof/>
           <w:spacing w:val="-7"/>
+          <w:highlight w:val="yellow"/>
           <w:lang w:val="vi-VN"/>
         </w:rPr>
         <w:t xml:space="preserve"> </w:t>
@@ -13275,6 +12989,7 @@
       <w:r>
         <w:rPr>
           <w:noProof/>
+          <w:highlight w:val="yellow"/>
           <w:lang w:val="vi-VN"/>
         </w:rPr>
         <w:t>hiện</w:t>
@@ -13283,6 +12998,7 @@
         <w:rPr>
           <w:noProof/>
           <w:spacing w:val="-7"/>
+          <w:highlight w:val="yellow"/>
           <w:lang w:val="vi-VN"/>
         </w:rPr>
         <w:t xml:space="preserve"> </w:t>
@@ -13290,6 +13006,7 @@
       <w:r>
         <w:rPr>
           <w:noProof/>
+          <w:highlight w:val="yellow"/>
           <w:lang w:val="vi-VN"/>
         </w:rPr>
         <w:t>tại</w:t>
@@ -13298,6 +13015,7 @@
         <w:rPr>
           <w:noProof/>
           <w:spacing w:val="-8"/>
+          <w:highlight w:val="yellow"/>
           <w:lang w:val="vi-VN"/>
         </w:rPr>
         <w:t xml:space="preserve"> </w:t>
@@ -13305,6 +13023,7 @@
       <w:r>
         <w:rPr>
           <w:noProof/>
+          <w:highlight w:val="yellow"/>
           <w:lang w:val="vi-VN"/>
         </w:rPr>
         <w:t>là</w:t>
@@ -13313,6 +13032,7 @@
         <w:rPr>
           <w:noProof/>
           <w:spacing w:val="-6"/>
+          <w:highlight w:val="yellow"/>
           <w:lang w:val="vi-VN"/>
         </w:rPr>
         <w:t xml:space="preserve"> </w:t>
@@ -13320,6 +13040,7 @@
       <w:r>
         <w:rPr>
           <w:noProof/>
+          <w:highlight w:val="yellow"/>
           <w:lang w:val="vi-VN"/>
         </w:rPr>
         <w:t>HTML5</w:t>
@@ -13328,6 +13049,7 @@
         <w:rPr>
           <w:noProof/>
           <w:spacing w:val="-7"/>
+          <w:highlight w:val="yellow"/>
           <w:lang w:val="vi-VN"/>
         </w:rPr>
         <w:t xml:space="preserve"> </w:t>
@@ -13335,6 +13057,7 @@
       <w:r>
         <w:rPr>
           <w:noProof/>
+          <w:highlight w:val="yellow"/>
           <w:lang w:val="vi-VN"/>
         </w:rPr>
         <w:t>được</w:t>
@@ -13343,6 +13066,7 @@
         <w:rPr>
           <w:noProof/>
           <w:spacing w:val="-7"/>
+          <w:highlight w:val="yellow"/>
           <w:lang w:val="vi-VN"/>
         </w:rPr>
         <w:t xml:space="preserve"> </w:t>
@@ -13350,6 +13074,7 @@
       <w:r>
         <w:rPr>
           <w:noProof/>
+          <w:highlight w:val="yellow"/>
           <w:lang w:val="vi-VN"/>
         </w:rPr>
         <w:t>phát</w:t>
@@ -13358,6 +13083,7 @@
         <w:rPr>
           <w:noProof/>
           <w:spacing w:val="-6"/>
+          <w:highlight w:val="yellow"/>
           <w:lang w:val="vi-VN"/>
         </w:rPr>
         <w:t xml:space="preserve"> </w:t>
@@ -13365,6 +13091,7 @@
       <w:r>
         <w:rPr>
           <w:noProof/>
+          <w:highlight w:val="yellow"/>
           <w:lang w:val="vi-VN"/>
         </w:rPr>
         <w:t>hành</w:t>
@@ -13373,6 +13100,7 @@
         <w:rPr>
           <w:noProof/>
           <w:spacing w:val="-7"/>
+          <w:highlight w:val="yellow"/>
           <w:lang w:val="vi-VN"/>
         </w:rPr>
         <w:t xml:space="preserve"> </w:t>
@@ -13380,6 +13108,7 @@
       <w:r>
         <w:rPr>
           <w:noProof/>
+          <w:highlight w:val="yellow"/>
           <w:lang w:val="vi-VN"/>
         </w:rPr>
         <w:t>vào</w:t>
@@ -13388,6 +13117,7 @@
         <w:rPr>
           <w:noProof/>
           <w:spacing w:val="-6"/>
+          <w:highlight w:val="yellow"/>
           <w:lang w:val="vi-VN"/>
         </w:rPr>
         <w:t xml:space="preserve"> </w:t>
@@ -13395,6 +13125,7 @@
       <w:r>
         <w:rPr>
           <w:noProof/>
+          <w:highlight w:val="yellow"/>
           <w:lang w:val="vi-VN"/>
         </w:rPr>
         <w:t>năm</w:t>
@@ -13403,6 +13134,7 @@
         <w:rPr>
           <w:noProof/>
           <w:spacing w:val="-6"/>
+          <w:highlight w:val="yellow"/>
           <w:lang w:val="vi-VN"/>
         </w:rPr>
         <w:t xml:space="preserve"> </w:t>
@@ -13410,6 +13142,7 @@
       <w:r>
         <w:rPr>
           <w:noProof/>
+          <w:highlight w:val="yellow"/>
           <w:lang w:val="vi-VN"/>
         </w:rPr>
         <w:t>2014, có thêm nhiều cải tiến vượt bậc hơn, nhiều tính năng hơn để mọi người có thể truy cập internet dễ dàng hơn, các lập trình viên có thể lập trình trang web nhanh chóng, hiệu quả hơn. Ngoài ra, điều khiến HTML5 nổi trội hơn hẳn HTML đó là tất cả các tính năng của nó được hỗ trợ trên tất cả các trình</w:t>
@@ -13418,6 +13151,7 @@
         <w:rPr>
           <w:noProof/>
           <w:spacing w:val="-3"/>
+          <w:highlight w:val="yellow"/>
           <w:lang w:val="vi-VN"/>
         </w:rPr>
         <w:t xml:space="preserve"> </w:t>
@@ -13425,6 +13159,7 @@
       <w:r>
         <w:rPr>
           <w:noProof/>
+          <w:highlight w:val="yellow"/>
           <w:lang w:val="vi-VN"/>
         </w:rPr>
         <w:t>duyệt.</w:t>
@@ -13442,9 +13177,9 @@
           <w:lang w:val="vi-VN"/>
         </w:rPr>
       </w:pPr>
-      <w:bookmarkStart w:id="43" w:name="_bookmark13"/>
-      <w:bookmarkStart w:id="44" w:name="_Toc120724127"/>
-      <w:bookmarkEnd w:id="43"/>
+      <w:bookmarkStart w:id="41" w:name="_bookmark13"/>
+      <w:bookmarkStart w:id="42" w:name="_Toc120724127"/>
+      <w:bookmarkEnd w:id="41"/>
       <w:r>
         <w:rPr>
           <w:noProof/>
@@ -13466,7 +13201,7 @@
         </w:rPr>
         <w:t>CSS</w:t>
       </w:r>
-      <w:bookmarkEnd w:id="44"/>
+      <w:bookmarkEnd w:id="42"/>
     </w:p>
     <w:p>
       <w:pPr>
@@ -13550,8 +13285,8 @@
           <w:lang w:val="vi-VN" w:eastAsia="zh-CN"/>
         </w:rPr>
       </w:pPr>
-      <w:bookmarkStart w:id="45" w:name="_Toc120722650"/>
-      <w:bookmarkStart w:id="46" w:name="_Toc120724157"/>
+      <w:bookmarkStart w:id="43" w:name="_Toc120722650"/>
+      <w:bookmarkStart w:id="44" w:name="_Toc120724157"/>
       <w:r>
         <w:rPr>
           <w:noProof/>
@@ -13642,8 +13377,8 @@
         </w:rPr>
         <w:t>CSS</w:t>
       </w:r>
-      <w:bookmarkEnd w:id="45"/>
-      <w:bookmarkEnd w:id="46"/>
+      <w:bookmarkEnd w:id="43"/>
+      <w:bookmarkEnd w:id="44"/>
       <w:r>
         <w:rPr>
           <w:noProof/>
@@ -13668,15 +13403,7 @@
           <w:noProof/>
           <w:lang w:val="vi-VN"/>
         </w:rPr>
-        <w:t xml:space="preserve">CSS (Cascading Style Sheets) là một ngôn ngữ được dùng để tìm kiếm và định </w:t>
-      </w:r>
-      <w:r>
-        <w:rPr>
-          <w:noProof/>
-          <w:lang w:val="vi-VN"/>
-        </w:rPr>
-        <w:lastRenderedPageBreak/>
-        <w:t>dạng lại các phần tử được tạo ra bởi ngôn ngữ đánh dấu, như là HTML. Nó có thể điều khiển, định dạng thay đổi các nội dung của trang web như màu sắc trang, thay đổi cấu trúc và kích cỡ chữ.</w:t>
+        <w:t>CSS (Cascading Style Sheets) là một ngôn ngữ được dùng để tìm kiếm và định dạng lại các phần tử được tạo ra bởi ngôn ngữ đánh dấu, như là HTML. Nó có thể điều khiển, định dạng thay đổi các nội dung của trang web như màu sắc trang, thay đổi cấu trúc và kích cỡ chữ.</w:t>
       </w:r>
     </w:p>
     <w:p>
@@ -13695,7 +13422,15 @@
           <w:noProof/>
           <w:lang w:val="vi-VN"/>
         </w:rPr>
-        <w:t>Mối tương quan giữa HTML và CSS rất mật thiết, chúng không thể tách rời. Về mặt lý thuyết, CSS không cần có cũng được, nhưng khi đó thì website chỉ đơn giản là một trang chứa văn bản đơn thuần.</w:t>
+        <w:t xml:space="preserve">Mối tương quan giữa HTML và CSS rất mật thiết, chúng không thể tách rời. </w:t>
+      </w:r>
+      <w:r>
+        <w:rPr>
+          <w:noProof/>
+          <w:lang w:val="vi-VN"/>
+        </w:rPr>
+        <w:lastRenderedPageBreak/>
+        <w:t>Về mặt lý thuyết, CSS không cần có cũng được, nhưng khi đó thì website chỉ đơn giản là một trang chứa văn bản đơn thuần.</w:t>
       </w:r>
     </w:p>
     <w:p>
@@ -14285,9 +14020,9 @@
           <w:lang w:val="vi-VN"/>
         </w:rPr>
       </w:pPr>
-      <w:bookmarkStart w:id="47" w:name="_bookmark14"/>
-      <w:bookmarkStart w:id="48" w:name="_Toc120724128"/>
-      <w:bookmarkEnd w:id="47"/>
+      <w:bookmarkStart w:id="45" w:name="_bookmark14"/>
+      <w:bookmarkStart w:id="46" w:name="_Toc120724128"/>
+      <w:bookmarkEnd w:id="45"/>
       <w:r>
         <w:rPr>
           <w:noProof/>
@@ -14309,7 +14044,7 @@
         </w:rPr>
         <w:t>Javascript</w:t>
       </w:r>
-      <w:bookmarkEnd w:id="48"/>
+      <w:bookmarkEnd w:id="46"/>
     </w:p>
     <w:p>
       <w:pPr>
@@ -14392,8 +14127,8 @@
           <w:lang w:val="vi-VN" w:eastAsia="zh-CN"/>
         </w:rPr>
       </w:pPr>
-      <w:bookmarkStart w:id="49" w:name="_Toc120722651"/>
-      <w:bookmarkStart w:id="50" w:name="_Toc120724158"/>
+      <w:bookmarkStart w:id="47" w:name="_Toc120722651"/>
+      <w:bookmarkStart w:id="48" w:name="_Toc120724158"/>
       <w:r>
         <w:rPr>
           <w:noProof/>
@@ -14505,8 +14240,8 @@
         </w:rPr>
         <w:t>JavaScript</w:t>
       </w:r>
-      <w:bookmarkEnd w:id="49"/>
-      <w:bookmarkEnd w:id="50"/>
+      <w:bookmarkEnd w:id="47"/>
+      <w:bookmarkEnd w:id="48"/>
       <w:r>
         <w:rPr>
           <w:noProof/>
@@ -14545,7 +14280,7 @@
           <w:noProof/>
           <w:lang w:val="vi-VN"/>
         </w:rPr>
-        <w:t xml:space="preserve">Javascript là một ngôn ngữ lập trình hoặc ngôn ngữ kịch bản cho phép bạn </w:t>
+        <w:t xml:space="preserve">Javascript là một ngôn ngữ lập trình hoặc ngôn ngữ kịch bản cho phép bạn triển khai các tính năng phức tạp trên trang web như hiển thị cập nhật nội dung hiện thời,bản đồ tương tác, hoạt hình 2D / đồ họa 3D,… Ngoài ra còn cho phép bạn tạo nội dung động, kiểm soát đa phương tiện, hình ảnh động và hầu hết mọi thứ khác. Nó thường được tích hợp và nhúng vào trong HTML giúp cho </w:t>
       </w:r>
       <w:r>
         <w:rPr>
@@ -14553,7 +14288,7 @@
           <w:lang w:val="vi-VN"/>
         </w:rPr>
         <w:lastRenderedPageBreak/>
-        <w:t>triển khai các tính năng phức tạp trên trang web như hiển thị cập nhật nội dung hiện thời,bản đồ tương tác, hoạt hình 2D / đồ họa 3D,… Ngoài ra còn cho phép bạn tạo nội dung động, kiểm soát đa phương tiện, hình ảnh động và hầu hết mọi thứ khác. Nó thường được tích hợp và nhúng vào trong HTML giúp cho Website trở nên sống động hơn, cho phép kiểm soát các hành vi của trang Web tốt hơn so với khi chỉ sử dụng mỗi HTML. Javascript được hỗ trợ hầu hết trên tất cả các trình duyệt như Firefox, Chrome, Safari,… thậm chí các trình duyệt trên thiết bị di động.</w:t>
+        <w:t>Website trở nên sống động hơn, cho phép kiểm soát các hành vi của trang Web tốt hơn so với khi chỉ sử dụng mỗi HTML. Javascript được hỗ trợ hầu hết trên tất cả các trình duyệt như Firefox, Chrome, Safari,… thậm chí các trình duyệt trên thiết bị di động.</w:t>
       </w:r>
     </w:p>
     <w:p>
@@ -15202,70 +14937,6 @@
     </w:p>
     <w:p>
       <w:pPr>
-        <w:widowControl w:val="0"/>
-        <w:tabs>
-          <w:tab w:val="left" w:pos="1313"/>
-        </w:tabs>
-        <w:autoSpaceDE w:val="0"/>
-        <w:autoSpaceDN w:val="0"/>
-        <w:spacing w:before="2" w:after="0"/>
-        <w:ind w:right="395" w:firstLine="0"/>
-        <w:rPr>
-          <w:noProof/>
-          <w:lang w:val="vi-VN"/>
-        </w:rPr>
-      </w:pPr>
-    </w:p>
-    <w:p>
-      <w:pPr>
-        <w:widowControl w:val="0"/>
-        <w:tabs>
-          <w:tab w:val="left" w:pos="1313"/>
-        </w:tabs>
-        <w:autoSpaceDE w:val="0"/>
-        <w:autoSpaceDN w:val="0"/>
-        <w:spacing w:before="2" w:after="0"/>
-        <w:ind w:right="395" w:firstLine="0"/>
-        <w:rPr>
-          <w:noProof/>
-          <w:lang w:val="vi-VN"/>
-        </w:rPr>
-      </w:pPr>
-    </w:p>
-    <w:p>
-      <w:pPr>
-        <w:widowControl w:val="0"/>
-        <w:tabs>
-          <w:tab w:val="left" w:pos="1313"/>
-        </w:tabs>
-        <w:autoSpaceDE w:val="0"/>
-        <w:autoSpaceDN w:val="0"/>
-        <w:spacing w:before="2" w:after="0"/>
-        <w:ind w:right="395" w:firstLine="0"/>
-        <w:rPr>
-          <w:noProof/>
-          <w:lang w:val="vi-VN"/>
-        </w:rPr>
-      </w:pPr>
-    </w:p>
-    <w:p>
-      <w:pPr>
-        <w:widowControl w:val="0"/>
-        <w:tabs>
-          <w:tab w:val="left" w:pos="1313"/>
-        </w:tabs>
-        <w:autoSpaceDE w:val="0"/>
-        <w:autoSpaceDN w:val="0"/>
-        <w:spacing w:before="2" w:after="0"/>
-        <w:ind w:right="395" w:firstLine="0"/>
-        <w:rPr>
-          <w:noProof/>
-          <w:lang w:val="vi-VN"/>
-        </w:rPr>
-      </w:pPr>
-    </w:p>
-    <w:p>
-      <w:pPr>
         <w:pStyle w:val="Heading3"/>
         <w:numPr>
           <w:ilvl w:val="0"/>
@@ -15276,44 +14947,44 @@
           <w:lang w:val="vi-VN"/>
         </w:rPr>
       </w:pPr>
-      <w:bookmarkStart w:id="51" w:name="_Toc120724129"/>
-      <w:r>
-        <w:rPr>
-          <w:noProof/>
-          <w:lang w:val="vi-VN"/>
+      <w:bookmarkStart w:id="49" w:name="_Toc120724129"/>
+      <w:r>
+        <w:rPr>
+          <w:noProof/>
+          <w:lang w:val="vi-VN"/>
+        </w:rPr>
+        <w:t>2.2.4</w:t>
+      </w:r>
+      <w:r>
+        <w:rPr>
+          <w:noProof/>
+          <w:lang w:val="vi-VN"/>
+        </w:rPr>
+        <w:t xml:space="preserve"> </w:t>
+      </w:r>
+      <w:r>
+        <w:rPr>
+          <w:noProof/>
+          <w:lang w:val="vi-VN"/>
+        </w:rPr>
+        <w:t>BOOTSTRAP</w:t>
+      </w:r>
+      <w:bookmarkEnd w:id="49"/>
+    </w:p>
+    <w:p>
+      <w:pPr>
+        <w:keepNext/>
+        <w:rPr>
+          <w:noProof/>
+          <w:lang w:val="vi-VN"/>
+        </w:rPr>
+      </w:pPr>
+      <w:r>
+        <w:rPr>
+          <w:noProof/>
+          <w:lang w:val="vi-VN" w:eastAsia="zh-CN"/>
         </w:rPr>
         <w:lastRenderedPageBreak/>
-        <w:t>2.2.4</w:t>
-      </w:r>
-      <w:r>
-        <w:rPr>
-          <w:noProof/>
-          <w:lang w:val="vi-VN"/>
-        </w:rPr>
-        <w:t xml:space="preserve"> </w:t>
-      </w:r>
-      <w:r>
-        <w:rPr>
-          <w:noProof/>
-          <w:lang w:val="vi-VN"/>
-        </w:rPr>
-        <w:t>BOOTSTRAP</w:t>
-      </w:r>
-      <w:bookmarkEnd w:id="51"/>
-    </w:p>
-    <w:p>
-      <w:pPr>
-        <w:keepNext/>
-        <w:rPr>
-          <w:noProof/>
-          <w:lang w:val="vi-VN"/>
-        </w:rPr>
-      </w:pPr>
-      <w:r>
-        <w:rPr>
-          <w:noProof/>
-          <w:lang w:val="vi-VN" w:eastAsia="zh-CN"/>
-        </w:rPr>
         <w:t xml:space="preserve"> </w:t>
       </w:r>
       <w:r>
@@ -15382,8 +15053,8 @@
           <w:lang w:val="vi-VN" w:eastAsia="zh-CN"/>
         </w:rPr>
       </w:pPr>
-      <w:bookmarkStart w:id="52" w:name="_Toc120722652"/>
-      <w:bookmarkStart w:id="53" w:name="_Toc120724159"/>
+      <w:bookmarkStart w:id="50" w:name="_Toc120722652"/>
+      <w:bookmarkStart w:id="51" w:name="_Toc120724159"/>
       <w:r>
         <w:rPr>
           <w:noProof/>
@@ -15464,8 +15135,8 @@
         </w:rPr>
         <w:t>Bootstrap</w:t>
       </w:r>
-      <w:bookmarkEnd w:id="52"/>
-      <w:bookmarkEnd w:id="53"/>
+      <w:bookmarkEnd w:id="50"/>
+      <w:bookmarkEnd w:id="51"/>
       <w:r>
         <w:rPr>
           <w:noProof/>
@@ -15611,36 +15282,8 @@
           <w:noProof/>
           <w:lang w:val="vi-VN"/>
         </w:rPr>
-        <w:lastRenderedPageBreak/>
         <w:t>+ Tương thích với trình duyệt: Nó tương thích với tất cả các trình duyệt phổ biến (Chrome, Firefox, Safari, Opera)</w:t>
       </w:r>
-    </w:p>
-    <w:p>
-      <w:pPr>
-        <w:pStyle w:val="ListParagraph"/>
-        <w:widowControl w:val="0"/>
-        <w:tabs>
-          <w:tab w:val="left" w:pos="1313"/>
-        </w:tabs>
-        <w:autoSpaceDE w:val="0"/>
-        <w:autoSpaceDN w:val="0"/>
-        <w:spacing w:before="2" w:after="0"/>
-        <w:ind w:left="709" w:right="395" w:firstLine="389"/>
-        <w:contextualSpacing w:val="0"/>
-        <w:rPr>
-          <w:noProof/>
-          <w:lang w:val="vi-VN"/>
-        </w:rPr>
-      </w:pPr>
-    </w:p>
-    <w:p>
-      <w:pPr>
-        <w:ind w:left="23"/>
-        <w:rPr>
-          <w:noProof/>
-          <w:lang w:val="vi-VN"/>
-        </w:rPr>
-      </w:pPr>
     </w:p>
     <w:p>
       <w:pPr>
@@ -15656,12 +15299,13 @@
           <w:lang w:val="vi-VN"/>
         </w:rPr>
       </w:pPr>
-      <w:bookmarkStart w:id="54" w:name="_Toc120724130"/>
-      <w:r>
-        <w:rPr>
-          <w:noProof/>
-          <w:lang w:val="vi-VN"/>
-        </w:rPr>
+      <w:bookmarkStart w:id="52" w:name="_Toc120724130"/>
+      <w:r>
+        <w:rPr>
+          <w:noProof/>
+          <w:lang w:val="vi-VN"/>
+        </w:rPr>
+        <w:lastRenderedPageBreak/>
         <w:t>Chương 3</w:t>
       </w:r>
       <w:r>
@@ -15678,13 +15322,13 @@
         </w:rPr>
         <w:t>Phân tích và thiết kế website</w:t>
       </w:r>
-      <w:bookmarkEnd w:id="54"/>
+      <w:bookmarkEnd w:id="52"/>
     </w:p>
     <w:p>
       <w:pPr>
         <w:pStyle w:val="Heading2"/>
       </w:pPr>
-      <w:bookmarkStart w:id="55" w:name="_Toc120724131"/>
+      <w:bookmarkStart w:id="53" w:name="_Toc120724131"/>
       <w:r>
         <w:t>3.1</w:t>
       </w:r>
@@ -15694,7 +15338,7 @@
       <w:r>
         <w:t>Các tác nhân hệ thống</w:t>
       </w:r>
-      <w:bookmarkEnd w:id="55"/>
+      <w:bookmarkEnd w:id="53"/>
     </w:p>
     <w:p>
       <w:pPr>
@@ -16081,7 +15725,7 @@
           <w:lang w:val="vi-VN"/>
         </w:rPr>
       </w:pPr>
-      <w:bookmarkStart w:id="56" w:name="_Toc120746689"/>
+      <w:bookmarkStart w:id="54" w:name="_Toc120746689"/>
       <w:r>
         <w:rPr>
           <w:noProof/>
@@ -16152,7 +15796,7 @@
         </w:rPr>
         <w:t>. Các tác nhân hệ thống</w:t>
       </w:r>
-      <w:bookmarkEnd w:id="56"/>
+      <w:bookmarkEnd w:id="54"/>
     </w:p>
     <w:p>
       <w:pPr>
@@ -16212,12 +15856,18 @@
       <w:pPr>
         <w:pStyle w:val="Heading2"/>
       </w:pPr>
-      <w:bookmarkStart w:id="57" w:name="_Toc120724132"/>
+      <w:bookmarkStart w:id="55" w:name="_Toc120724132"/>
       <w:r>
         <w:lastRenderedPageBreak/>
-        <w:t>3.2 Phân tích và thiết kế</w:t>
-      </w:r>
-      <w:bookmarkEnd w:id="57"/>
+        <w:t xml:space="preserve">3.2 Phân tích </w:t>
+      </w:r>
+      <w:bookmarkEnd w:id="55"/>
+      <w:r>
+        <w:rPr>
+          <w:lang w:val="en-US"/>
+        </w:rPr>
+        <w:t>hệ thống</w:t>
+      </w:r>
       <w:r>
         <w:t xml:space="preserve"> </w:t>
       </w:r>
@@ -16239,7 +15889,7 @@
           <w:lang w:val="vi-VN"/>
         </w:rPr>
       </w:pPr>
-      <w:bookmarkStart w:id="58" w:name="_Toc120724133"/>
+      <w:bookmarkStart w:id="56" w:name="_Toc120724133"/>
       <w:r>
         <w:rPr>
           <w:rFonts w:eastAsia="Times New Roman"/>
@@ -16253,7 +15903,7 @@
         </w:rPr>
         <w:t>3.2.1 Các chức năng của hệ thống</w:t>
       </w:r>
-      <w:bookmarkEnd w:id="58"/>
+      <w:bookmarkEnd w:id="56"/>
     </w:p>
     <w:p>
       <w:pPr>
@@ -17434,7 +17084,7 @@
           <w:lang w:val="vi-VN"/>
         </w:rPr>
       </w:pPr>
-      <w:bookmarkStart w:id="59" w:name="_Toc120746662"/>
+      <w:bookmarkStart w:id="57" w:name="_Toc120746662"/>
       <w:r>
         <w:rPr>
           <w:noProof/>
@@ -17516,7 +17166,7 @@
         </w:rPr>
         <w:t>Bảng chức năng của Admin</w:t>
       </w:r>
-      <w:bookmarkEnd w:id="59"/>
+      <w:bookmarkEnd w:id="57"/>
     </w:p>
     <w:p>
       <w:pPr>
@@ -18279,6 +17929,7 @@
         <w:pStyle w:val="Caption"/>
         <w:jc w:val="center"/>
         <w:rPr>
+          <w:bCs/>
           <w:noProof/>
           <w:color w:val="000000" w:themeColor="text1"/>
           <w:sz w:val="26"/>
@@ -18286,7 +17937,7 @@
           <w:lang w:val="vi-VN"/>
         </w:rPr>
       </w:pPr>
-      <w:bookmarkStart w:id="60" w:name="_Toc120746663"/>
+      <w:bookmarkStart w:id="58" w:name="_Toc120746663"/>
       <w:r>
         <w:rPr>
           <w:noProof/>
@@ -18368,17 +18019,41 @@
         </w:rPr>
         <w:t>Bảng chức năng của người dùng</w:t>
       </w:r>
-      <w:bookmarkEnd w:id="60"/>
-    </w:p>
-    <w:p>
-      <w:pPr>
-        <w:pStyle w:val="Heading2"/>
-      </w:pPr>
-      <w:bookmarkStart w:id="61" w:name="_Toc120724134"/>
-      <w:r>
-        <w:t>3.3 Đặc tả ca sử dụng</w:t>
-      </w:r>
-      <w:bookmarkEnd w:id="61"/>
+      <w:bookmarkEnd w:id="58"/>
+    </w:p>
+    <w:p>
+      <w:pPr>
+        <w:pStyle w:val="Heading3"/>
+      </w:pPr>
+      <w:r>
+        <w:t>3.2.3 Sơ đồ ca sử dụng</w:t>
+      </w:r>
+    </w:p>
+    <w:p>
+      <w:pPr>
+        <w:rPr>
+          <w:lang w:val="vi-VN"/>
+        </w:rPr>
+      </w:pPr>
+    </w:p>
+    <w:p>
+      <w:pPr>
+        <w:pStyle w:val="Heading3"/>
+        <w:rPr>
+          <w:rStyle w:val="Heading3Char"/>
+        </w:rPr>
+      </w:pPr>
+      <w:bookmarkStart w:id="59" w:name="_Toc120724134"/>
+      <w:r>
+        <w:t>3.</w:t>
+      </w:r>
+      <w:r>
+        <w:rPr>
+          <w:rStyle w:val="Heading3Char"/>
+        </w:rPr>
+        <w:t>3 Đặc tả ca sử dụng</w:t>
+      </w:r>
+      <w:bookmarkEnd w:id="59"/>
     </w:p>
     <w:p>
       <w:pPr>
@@ -18400,7 +18075,7 @@
           <w:lang w:val="vi-VN"/>
         </w:rPr>
       </w:pPr>
-      <w:bookmarkStart w:id="62" w:name="_Toc120724135"/>
+      <w:bookmarkStart w:id="60" w:name="_Toc120724135"/>
       <w:r>
         <w:rPr>
           <w:rFonts w:eastAsia="Times New Roman"/>
@@ -18410,9 +18085,23 @@
           <w:szCs w:val="26"/>
           <w:lang w:val="vi-VN"/>
         </w:rPr>
-        <w:t>3.3.1 Ca sử dụng tìm kiếm sản phẩm theo tên</w:t>
-      </w:r>
-      <w:bookmarkEnd w:id="62"/>
+        <w:lastRenderedPageBreak/>
+        <w:t>3.3.1</w:t>
+      </w:r>
+      <w:bookmarkStart w:id="61" w:name="_GoBack"/>
+      <w:bookmarkEnd w:id="61"/>
+      <w:r>
+        <w:rPr>
+          <w:rFonts w:eastAsia="Times New Roman"/>
+          <w:noProof/>
+          <w:color w:val="000000" w:themeColor="text1"/>
+          <w:sz w:val="26"/>
+          <w:szCs w:val="26"/>
+          <w:lang w:val="vi-VN"/>
+        </w:rPr>
+        <w:t xml:space="preserve"> Ca sử dụng tìm kiếm sản phẩm theo tên</w:t>
+      </w:r>
+      <w:bookmarkEnd w:id="60"/>
     </w:p>
     <w:tbl>
       <w:tblPr>
@@ -18480,8 +18169,8 @@
                 <w:lang w:val="vi-VN"/>
               </w:rPr>
             </w:pPr>
-            <w:bookmarkStart w:id="63" w:name="_Toc120721067"/>
-            <w:bookmarkStart w:id="64" w:name="_Toc120724136"/>
+            <w:bookmarkStart w:id="62" w:name="_Toc120721067"/>
+            <w:bookmarkStart w:id="63" w:name="_Toc120724136"/>
             <w:r>
               <w:rPr>
                 <w:noProof/>
@@ -18489,8 +18178,8 @@
               </w:rPr>
               <w:t>Tìm sản phẩm theo tên</w:t>
             </w:r>
+            <w:bookmarkEnd w:id="62"/>
             <w:bookmarkEnd w:id="63"/>
-            <w:bookmarkEnd w:id="64"/>
           </w:p>
         </w:tc>
       </w:tr>
@@ -18583,7 +18272,6 @@
                 <w:color w:val="000000" w:themeColor="text1"/>
                 <w:lang w:val="vi-VN"/>
               </w:rPr>
-              <w:lastRenderedPageBreak/>
               <w:t>Tác nhân</w:t>
             </w:r>
           </w:p>
@@ -18992,7 +18680,7 @@
           <w:lang w:val="vi-VN"/>
         </w:rPr>
       </w:pPr>
-      <w:bookmarkStart w:id="65" w:name="_Toc120746664"/>
+      <w:bookmarkStart w:id="64" w:name="_Toc120746664"/>
       <w:r>
         <w:rPr>
           <w:noProof/>
@@ -19063,7 +18751,7 @@
         </w:rPr>
         <w:t>. Ca sử dụng tìm kiếm sản phẩm theo tên</w:t>
       </w:r>
-      <w:bookmarkEnd w:id="65"/>
+      <w:bookmarkEnd w:id="64"/>
     </w:p>
     <w:p>
       <w:pPr>
@@ -19102,7 +18790,7 @@
           <w:lang w:val="vi-VN"/>
         </w:rPr>
       </w:pPr>
-      <w:bookmarkStart w:id="66" w:name="_Toc120724137"/>
+      <w:bookmarkStart w:id="65" w:name="_Toc120724137"/>
       <w:r>
         <w:rPr>
           <w:rFonts w:eastAsia="Times New Roman"/>
@@ -19115,7 +18803,7 @@
         <w:lastRenderedPageBreak/>
         <w:t>3.3.2. Ca sử dụng tìm kiếm sản phẩm theo danh mục</w:t>
       </w:r>
-      <w:bookmarkEnd w:id="66"/>
+      <w:bookmarkEnd w:id="65"/>
     </w:p>
     <w:tbl>
       <w:tblPr>
@@ -19535,7 +19223,7 @@
           <w:lang w:val="vi-VN"/>
         </w:rPr>
       </w:pPr>
-      <w:bookmarkStart w:id="67" w:name="_Toc120746665"/>
+      <w:bookmarkStart w:id="66" w:name="_Toc120746665"/>
       <w:r>
         <w:rPr>
           <w:noProof/>
@@ -19606,7 +19294,7 @@
         </w:rPr>
         <w:t>. Ca sử dụng tìm kiếm sản phẩm theo danh mục</w:t>
       </w:r>
-      <w:bookmarkEnd w:id="67"/>
+      <w:bookmarkEnd w:id="66"/>
     </w:p>
     <w:p>
       <w:pPr>
@@ -19628,7 +19316,7 @@
           <w:lang w:val="vi-VN"/>
         </w:rPr>
       </w:pPr>
-      <w:bookmarkStart w:id="68" w:name="_Toc120724138"/>
+      <w:bookmarkStart w:id="67" w:name="_Toc120724138"/>
       <w:r>
         <w:rPr>
           <w:rFonts w:eastAsia="Times New Roman"/>
@@ -19640,7 +19328,7 @@
         </w:rPr>
         <w:t>3.3.3. Ca sử dụng xem chi tiết sản phẩm</w:t>
       </w:r>
-      <w:bookmarkEnd w:id="68"/>
+      <w:bookmarkEnd w:id="67"/>
     </w:p>
     <w:tbl>
       <w:tblPr>
@@ -20020,7 +19708,6 @@
                 <w:color w:val="000000" w:themeColor="text1"/>
                 <w:lang w:val="vi-VN"/>
               </w:rPr>
-              <w:lastRenderedPageBreak/>
               <w:t>Hậu điều kiện</w:t>
             </w:r>
           </w:p>
@@ -20069,7 +19756,7 @@
           <w:lang w:val="vi-VN"/>
         </w:rPr>
       </w:pPr>
-      <w:bookmarkStart w:id="69" w:name="_Toc120746666"/>
+      <w:bookmarkStart w:id="68" w:name="_Toc120746666"/>
       <w:r>
         <w:rPr>
           <w:noProof/>
@@ -20140,7 +19827,7 @@
         </w:rPr>
         <w:t>. Ca sử dụng xem chi tiết sản phẩm</w:t>
       </w:r>
-      <w:bookmarkEnd w:id="69"/>
+      <w:bookmarkEnd w:id="68"/>
     </w:p>
     <w:p>
       <w:pPr>
@@ -20179,7 +19866,7 @@
           <w:lang w:val="vi-VN"/>
         </w:rPr>
       </w:pPr>
-      <w:bookmarkStart w:id="70" w:name="_Toc120724139"/>
+      <w:bookmarkStart w:id="69" w:name="_Toc120724139"/>
       <w:r>
         <w:rPr>
           <w:rFonts w:eastAsia="Times New Roman"/>
@@ -20192,7 +19879,7 @@
         <w:lastRenderedPageBreak/>
         <w:t>3.3.4 Ca sử dụng xem thông tin trên website</w:t>
       </w:r>
-      <w:bookmarkEnd w:id="70"/>
+      <w:bookmarkEnd w:id="69"/>
     </w:p>
     <w:tbl>
       <w:tblPr>
@@ -20813,8 +20500,8 @@
           <w:lang w:val="vi-VN"/>
         </w:rPr>
       </w:pPr>
-      <w:bookmarkStart w:id="71" w:name="_Toc120746667"/>
-      <w:bookmarkStart w:id="72" w:name="_Toc120724140"/>
+      <w:bookmarkStart w:id="70" w:name="_Toc120746667"/>
+      <w:bookmarkStart w:id="71" w:name="_Toc120724140"/>
       <w:r>
         <w:rPr>
           <w:noProof/>
@@ -20886,7 +20573,7 @@
         </w:rPr>
         <w:t>. Ca sử dụng xem thông tin website</w:t>
       </w:r>
-      <w:bookmarkEnd w:id="71"/>
+      <w:bookmarkEnd w:id="70"/>
     </w:p>
     <w:p>
       <w:pPr>
@@ -20919,7 +20606,7 @@
         </w:rPr>
         <w:t>3.3.5 Ca sử dụng quản lý tin tức sản phẩm.</w:t>
       </w:r>
-      <w:bookmarkEnd w:id="72"/>
+      <w:bookmarkEnd w:id="71"/>
     </w:p>
     <w:tbl>
       <w:tblPr>
@@ -21433,7 +21120,7 @@
           <w:lang w:val="vi-VN"/>
         </w:rPr>
       </w:pPr>
-      <w:bookmarkStart w:id="73" w:name="_Toc120746668"/>
+      <w:bookmarkStart w:id="72" w:name="_Toc120746668"/>
       <w:r>
         <w:rPr>
           <w:noProof/>
@@ -21504,7 +21191,7 @@
         </w:rPr>
         <w:t>. Ca sử dụng quản lý tin tức sản phẩm</w:t>
       </w:r>
-      <w:bookmarkEnd w:id="73"/>
+      <w:bookmarkEnd w:id="72"/>
     </w:p>
     <w:p>
       <w:pPr>
@@ -22791,7 +22478,7 @@
           <w:szCs w:val="26"/>
         </w:rPr>
       </w:pPr>
-      <w:bookmarkStart w:id="74" w:name="_Toc120724141"/>
+      <w:bookmarkStart w:id="73" w:name="_Toc120724141"/>
       <w:r>
         <w:rPr>
           <w:sz w:val="26"/>
@@ -22814,7 +22501,7 @@
         </w:rPr>
         <w:t xml:space="preserve"> trình tự</w:t>
       </w:r>
-      <w:bookmarkEnd w:id="74"/>
+      <w:bookmarkEnd w:id="73"/>
     </w:p>
     <w:p>
       <w:pPr>
@@ -22903,8 +22590,8 @@
           <w:lang w:val="vi-VN"/>
         </w:rPr>
       </w:pPr>
-      <w:bookmarkStart w:id="75" w:name="_Toc120722656"/>
-      <w:bookmarkStart w:id="76" w:name="_Toc120724160"/>
+      <w:bookmarkStart w:id="74" w:name="_Toc120722656"/>
+      <w:bookmarkStart w:id="75" w:name="_Toc120724160"/>
       <w:r>
         <w:rPr>
           <w:i/>
@@ -22978,8 +22665,8 @@
         </w:rPr>
         <w:t>Biểu đồ tuần tự tìm kiếm sản phẩm</w:t>
       </w:r>
+      <w:bookmarkEnd w:id="74"/>
       <w:bookmarkEnd w:id="75"/>
-      <w:bookmarkEnd w:id="76"/>
     </w:p>
     <w:p>
       <w:pPr>
@@ -23225,8 +22912,8 @@
           <w:lang w:val="vi-VN"/>
         </w:rPr>
       </w:pPr>
-      <w:bookmarkStart w:id="77" w:name="_Toc120722657"/>
-      <w:bookmarkStart w:id="78" w:name="_Toc120724161"/>
+      <w:bookmarkStart w:id="76" w:name="_Toc120722657"/>
+      <w:bookmarkStart w:id="77" w:name="_Toc120724161"/>
       <w:r>
         <w:rPr>
           <w:noProof/>
@@ -23297,8 +22984,8 @@
         </w:rPr>
         <w:t>. Biểu đồ tuần tự xem chi tiết sản phẩm</w:t>
       </w:r>
+      <w:bookmarkEnd w:id="76"/>
       <w:bookmarkEnd w:id="77"/>
-      <w:bookmarkEnd w:id="78"/>
     </w:p>
     <w:p>
       <w:pPr>
@@ -23517,8 +23204,8 @@
           <w:lang w:val="vi-VN"/>
         </w:rPr>
       </w:pPr>
-      <w:bookmarkStart w:id="79" w:name="_Toc120722658"/>
-      <w:bookmarkStart w:id="80" w:name="_Toc120724162"/>
+      <w:bookmarkStart w:id="78" w:name="_Toc120722658"/>
+      <w:bookmarkStart w:id="79" w:name="_Toc120724162"/>
       <w:r>
         <w:rPr>
           <w:noProof/>
@@ -23589,8 +23276,8 @@
         </w:rPr>
         <w:t>. Biểu đồ tuần tự xem thông tin</w:t>
       </w:r>
+      <w:bookmarkEnd w:id="78"/>
       <w:bookmarkEnd w:id="79"/>
-      <w:bookmarkEnd w:id="80"/>
     </w:p>
     <w:p>
       <w:pPr>
@@ -23926,8 +23613,8 @@
           <w:lang w:val="vi-VN"/>
         </w:rPr>
       </w:pPr>
-      <w:bookmarkStart w:id="81" w:name="_Toc120722659"/>
-      <w:bookmarkStart w:id="82" w:name="_Toc120724163"/>
+      <w:bookmarkStart w:id="80" w:name="_Toc120722659"/>
+      <w:bookmarkStart w:id="81" w:name="_Toc120724163"/>
       <w:r>
         <w:rPr>
           <w:noProof/>
@@ -24016,8 +23703,8 @@
         </w:rPr>
         <w:t>Biểu đồ ca sử dụng quản lý danh mục sản phẩm</w:t>
       </w:r>
+      <w:bookmarkEnd w:id="80"/>
       <w:bookmarkEnd w:id="81"/>
-      <w:bookmarkEnd w:id="82"/>
     </w:p>
     <w:p>
       <w:pPr>
@@ -24389,8 +24076,8 @@
           <w:lang w:val="vi-VN"/>
         </w:rPr>
       </w:pPr>
-      <w:bookmarkStart w:id="83" w:name="_Toc120722660"/>
-      <w:bookmarkStart w:id="84" w:name="_Toc120724164"/>
+      <w:bookmarkStart w:id="82" w:name="_Toc120722660"/>
+      <w:bookmarkStart w:id="83" w:name="_Toc120724164"/>
       <w:r>
         <w:rPr>
           <w:noProof/>
@@ -24479,8 +24166,8 @@
         </w:rPr>
         <w:t>Biểu đồ ca sử dụng quản lý sản phẩm</w:t>
       </w:r>
+      <w:bookmarkEnd w:id="82"/>
       <w:bookmarkEnd w:id="83"/>
-      <w:bookmarkEnd w:id="84"/>
     </w:p>
     <w:p>
       <w:pPr>
@@ -24852,8 +24539,8 @@
           <w:lang w:val="vi-VN"/>
         </w:rPr>
       </w:pPr>
-      <w:bookmarkStart w:id="85" w:name="_Toc120722661"/>
-      <w:bookmarkStart w:id="86" w:name="_Toc120724165"/>
+      <w:bookmarkStart w:id="84" w:name="_Toc120722661"/>
+      <w:bookmarkStart w:id="85" w:name="_Toc120724165"/>
       <w:r>
         <w:rPr>
           <w:noProof/>
@@ -24942,8 +24629,8 @@
         </w:rPr>
         <w:t>Biểu đồ ca sử dụng quản lý tin tức</w:t>
       </w:r>
+      <w:bookmarkEnd w:id="84"/>
       <w:bookmarkEnd w:id="85"/>
-      <w:bookmarkEnd w:id="86"/>
     </w:p>
     <w:p>
       <w:pPr>
@@ -25131,7 +24818,7 @@
       <w:pPr>
         <w:pStyle w:val="Heading2"/>
       </w:pPr>
-      <w:bookmarkStart w:id="87" w:name="_Toc120724142"/>
+      <w:bookmarkStart w:id="86" w:name="_Toc120724142"/>
       <w:r>
         <w:lastRenderedPageBreak/>
         <w:t>3.5</w:t>
@@ -25139,7 +24826,7 @@
       <w:r>
         <w:t>. Thiết kế giao diện</w:t>
       </w:r>
-      <w:bookmarkEnd w:id="87"/>
+      <w:bookmarkEnd w:id="86"/>
     </w:p>
     <w:p>
       <w:pPr>
@@ -25159,9 +24846,9 @@
           <w:lang w:val="vi-VN"/>
         </w:rPr>
       </w:pPr>
-      <w:bookmarkStart w:id="88" w:name="_Toc120721013"/>
-      <w:bookmarkStart w:id="89" w:name="_Toc120721074"/>
-      <w:bookmarkStart w:id="90" w:name="_Toc120724143"/>
+      <w:bookmarkStart w:id="87" w:name="_Toc120721013"/>
+      <w:bookmarkStart w:id="88" w:name="_Toc120721074"/>
+      <w:bookmarkStart w:id="89" w:name="_Toc120724143"/>
       <w:r>
         <w:rPr>
           <w:rFonts w:eastAsia="Times New Roman"/>
@@ -25177,9 +24864,9 @@
         </w:rPr>
         <w:t>Thiết kế giao diện trang chủ</w:t>
       </w:r>
+      <w:bookmarkEnd w:id="87"/>
       <w:bookmarkEnd w:id="88"/>
       <w:bookmarkEnd w:id="89"/>
-      <w:bookmarkEnd w:id="90"/>
     </w:p>
     <w:p>
       <w:pPr>
@@ -25375,8 +25062,8 @@
           <w:lang w:val="vi-VN"/>
         </w:rPr>
       </w:pPr>
-      <w:bookmarkStart w:id="91" w:name="_Toc120722662"/>
-      <w:bookmarkStart w:id="92" w:name="_Toc120724166"/>
+      <w:bookmarkStart w:id="90" w:name="_Toc120722662"/>
+      <w:bookmarkStart w:id="91" w:name="_Toc120724166"/>
       <w:r>
         <w:rPr>
           <w:noProof/>
@@ -25447,8 +25134,8 @@
         </w:rPr>
         <w:t>. Giao diện trang chủ</w:t>
       </w:r>
+      <w:bookmarkEnd w:id="90"/>
       <w:bookmarkEnd w:id="91"/>
-      <w:bookmarkEnd w:id="92"/>
     </w:p>
     <w:p>
       <w:pPr>
@@ -25531,9 +25218,9 @@
           <w:lang w:val="vi-VN"/>
         </w:rPr>
       </w:pPr>
-      <w:bookmarkStart w:id="93" w:name="_Toc120721014"/>
-      <w:bookmarkStart w:id="94" w:name="_Toc120721075"/>
-      <w:bookmarkStart w:id="95" w:name="_Toc120724144"/>
+      <w:bookmarkStart w:id="92" w:name="_Toc120721014"/>
+      <w:bookmarkStart w:id="93" w:name="_Toc120721075"/>
+      <w:bookmarkStart w:id="94" w:name="_Toc120724144"/>
       <w:r>
         <w:rPr>
           <w:rFonts w:eastAsia="Times New Roman"/>
@@ -25550,9 +25237,9 @@
         <w:lastRenderedPageBreak/>
         <w:t>Thiết kế giao diện danh sách sản phẩm</w:t>
       </w:r>
+      <w:bookmarkEnd w:id="92"/>
       <w:bookmarkEnd w:id="93"/>
       <w:bookmarkEnd w:id="94"/>
-      <w:bookmarkEnd w:id="95"/>
     </w:p>
     <w:p>
       <w:pPr>
@@ -25707,8 +25394,8 @@
           <w:lang w:val="vi-VN"/>
         </w:rPr>
       </w:pPr>
-      <w:bookmarkStart w:id="96" w:name="_Toc120722663"/>
-      <w:bookmarkStart w:id="97" w:name="_Toc120724167"/>
+      <w:bookmarkStart w:id="95" w:name="_Toc120722663"/>
+      <w:bookmarkStart w:id="96" w:name="_Toc120724167"/>
       <w:r>
         <w:rPr>
           <w:noProof/>
@@ -25788,8 +25475,8 @@
         </w:rPr>
         <w:t>. Giao diện danh sách sản phẩm</w:t>
       </w:r>
+      <w:bookmarkEnd w:id="95"/>
       <w:bookmarkEnd w:id="96"/>
-      <w:bookmarkEnd w:id="97"/>
     </w:p>
     <w:p>
       <w:pPr>
@@ -25820,9 +25507,9 @@
           <w:lang w:val="vi-VN"/>
         </w:rPr>
       </w:pPr>
-      <w:bookmarkStart w:id="98" w:name="_Toc120721015"/>
-      <w:bookmarkStart w:id="99" w:name="_Toc120721076"/>
-      <w:bookmarkStart w:id="100" w:name="_Toc120724145"/>
+      <w:bookmarkStart w:id="97" w:name="_Toc120721015"/>
+      <w:bookmarkStart w:id="98" w:name="_Toc120721076"/>
+      <w:bookmarkStart w:id="99" w:name="_Toc120724145"/>
       <w:r>
         <w:rPr>
           <w:rFonts w:eastAsia="Times New Roman"/>
@@ -25838,9 +25525,9 @@
         </w:rPr>
         <w:t>Thiết kế giao diện thương hiệu xe</w:t>
       </w:r>
+      <w:bookmarkEnd w:id="97"/>
       <w:bookmarkEnd w:id="98"/>
       <w:bookmarkEnd w:id="99"/>
-      <w:bookmarkEnd w:id="100"/>
     </w:p>
     <w:p>
       <w:pPr>
@@ -26005,8 +25692,8 @@
           <w:lang w:val="vi-VN"/>
         </w:rPr>
       </w:pPr>
-      <w:bookmarkStart w:id="101" w:name="_Toc120722664"/>
-      <w:bookmarkStart w:id="102" w:name="_Toc120724168"/>
+      <w:bookmarkStart w:id="100" w:name="_Toc120722664"/>
+      <w:bookmarkStart w:id="101" w:name="_Toc120724168"/>
       <w:r>
         <w:rPr>
           <w:noProof/>
@@ -26087,8 +25774,8 @@
         </w:rPr>
         <w:t>Thiết kế giao diện thương hiệu xe</w:t>
       </w:r>
+      <w:bookmarkEnd w:id="100"/>
       <w:bookmarkEnd w:id="101"/>
-      <w:bookmarkEnd w:id="102"/>
     </w:p>
     <w:p>
       <w:pPr>
@@ -26154,9 +25841,9 @@
           <w:lang w:val="vi-VN"/>
         </w:rPr>
       </w:pPr>
-      <w:bookmarkStart w:id="103" w:name="_Toc120721016"/>
-      <w:bookmarkStart w:id="104" w:name="_Toc120721077"/>
-      <w:bookmarkStart w:id="105" w:name="_Toc120724146"/>
+      <w:bookmarkStart w:id="102" w:name="_Toc120721016"/>
+      <w:bookmarkStart w:id="103" w:name="_Toc120721077"/>
+      <w:bookmarkStart w:id="104" w:name="_Toc120724146"/>
       <w:r>
         <w:rPr>
           <w:rFonts w:eastAsia="Times New Roman"/>
@@ -26172,9 +25859,9 @@
         </w:rPr>
         <w:t>Thiết kế giao diện bộ sưu tập xe</w:t>
       </w:r>
+      <w:bookmarkEnd w:id="102"/>
       <w:bookmarkEnd w:id="103"/>
       <w:bookmarkEnd w:id="104"/>
-      <w:bookmarkEnd w:id="105"/>
     </w:p>
     <w:p>
       <w:pPr>
@@ -26339,8 +26026,8 @@
           <w:lang w:val="vi-VN"/>
         </w:rPr>
       </w:pPr>
-      <w:bookmarkStart w:id="106" w:name="_Toc120722665"/>
-      <w:bookmarkStart w:id="107" w:name="_Toc120724169"/>
+      <w:bookmarkStart w:id="105" w:name="_Toc120722665"/>
+      <w:bookmarkStart w:id="106" w:name="_Toc120724169"/>
       <w:r>
         <w:rPr>
           <w:noProof/>
@@ -26429,8 +26116,8 @@
         </w:rPr>
         <w:t>Thiết kế giao diện bộ sưu tập xe</w:t>
       </w:r>
+      <w:bookmarkEnd w:id="105"/>
       <w:bookmarkEnd w:id="106"/>
-      <w:bookmarkEnd w:id="107"/>
     </w:p>
     <w:p>
       <w:pPr>
@@ -26510,9 +26197,9 @@
           <w:lang w:val="vi-VN"/>
         </w:rPr>
       </w:pPr>
-      <w:bookmarkStart w:id="108" w:name="_Toc120721017"/>
-      <w:bookmarkStart w:id="109" w:name="_Toc120721078"/>
-      <w:bookmarkStart w:id="110" w:name="_Toc120724147"/>
+      <w:bookmarkStart w:id="107" w:name="_Toc120721017"/>
+      <w:bookmarkStart w:id="108" w:name="_Toc120721078"/>
+      <w:bookmarkStart w:id="109" w:name="_Toc120724147"/>
       <w:r>
         <w:rPr>
           <w:rFonts w:eastAsia="Times New Roman"/>
@@ -26528,9 +26215,9 @@
         </w:rPr>
         <w:t>Thiết kế giao diện Đăng nhập</w:t>
       </w:r>
+      <w:bookmarkEnd w:id="107"/>
       <w:bookmarkEnd w:id="108"/>
       <w:bookmarkEnd w:id="109"/>
-      <w:bookmarkEnd w:id="110"/>
     </w:p>
     <w:p>
       <w:pPr>
@@ -26729,8 +26416,8 @@
           <w:lang w:val="vi-VN"/>
         </w:rPr>
       </w:pPr>
-      <w:bookmarkStart w:id="111" w:name="_Toc120722666"/>
-      <w:bookmarkStart w:id="112" w:name="_Toc120724170"/>
+      <w:bookmarkStart w:id="110" w:name="_Toc120722666"/>
+      <w:bookmarkStart w:id="111" w:name="_Toc120724170"/>
       <w:r>
         <w:rPr>
           <w:noProof/>
@@ -26801,8 +26488,8 @@
         </w:rPr>
         <w:t>. Giao diện đăng nhập</w:t>
       </w:r>
+      <w:bookmarkEnd w:id="110"/>
       <w:bookmarkEnd w:id="111"/>
-      <w:bookmarkEnd w:id="112"/>
     </w:p>
     <w:p>
       <w:pPr>
@@ -26881,9 +26568,9 @@
           <w:lang w:val="vi-VN"/>
         </w:rPr>
       </w:pPr>
-      <w:bookmarkStart w:id="113" w:name="_Toc120721018"/>
-      <w:bookmarkStart w:id="114" w:name="_Toc120721079"/>
-      <w:bookmarkStart w:id="115" w:name="_Toc120724148"/>
+      <w:bookmarkStart w:id="112" w:name="_Toc120721018"/>
+      <w:bookmarkStart w:id="113" w:name="_Toc120721079"/>
+      <w:bookmarkStart w:id="114" w:name="_Toc120724148"/>
       <w:r>
         <w:rPr>
           <w:rFonts w:eastAsia="Times New Roman"/>
@@ -26899,9 +26586,9 @@
         </w:rPr>
         <w:t>Thiết kế giao diện Đăng ký tài khoản mới</w:t>
       </w:r>
+      <w:bookmarkEnd w:id="112"/>
       <w:bookmarkEnd w:id="113"/>
       <w:bookmarkEnd w:id="114"/>
-      <w:bookmarkEnd w:id="115"/>
     </w:p>
     <w:p>
       <w:pPr>
@@ -27080,8 +26767,8 @@
           <w:lang w:val="vi-VN"/>
         </w:rPr>
       </w:pPr>
-      <w:bookmarkStart w:id="116" w:name="_Toc120722667"/>
-      <w:bookmarkStart w:id="117" w:name="_Toc120724171"/>
+      <w:bookmarkStart w:id="115" w:name="_Toc120722667"/>
+      <w:bookmarkStart w:id="116" w:name="_Toc120724171"/>
       <w:r>
         <w:rPr>
           <w:noProof/>
@@ -27152,8 +26839,8 @@
         </w:rPr>
         <w:t>. Giao diện đăng kí tài khoản</w:t>
       </w:r>
+      <w:bookmarkEnd w:id="115"/>
       <w:bookmarkEnd w:id="116"/>
-      <w:bookmarkEnd w:id="117"/>
     </w:p>
     <w:p>
       <w:pPr>
@@ -27232,9 +26919,9 @@
           <w:lang w:val="vi-VN"/>
         </w:rPr>
       </w:pPr>
-      <w:bookmarkStart w:id="118" w:name="_Toc120721019"/>
-      <w:bookmarkStart w:id="119" w:name="_Toc120721080"/>
-      <w:bookmarkStart w:id="120" w:name="_Toc120724149"/>
+      <w:bookmarkStart w:id="117" w:name="_Toc120721019"/>
+      <w:bookmarkStart w:id="118" w:name="_Toc120721080"/>
+      <w:bookmarkStart w:id="119" w:name="_Toc120724149"/>
       <w:r>
         <w:rPr>
           <w:rFonts w:eastAsia="Times New Roman"/>
@@ -27250,9 +26937,9 @@
         </w:rPr>
         <w:t>Thiết kế giao diện thu thập thông tin khách hàng</w:t>
       </w:r>
+      <w:bookmarkEnd w:id="117"/>
       <w:bookmarkEnd w:id="118"/>
       <w:bookmarkEnd w:id="119"/>
-      <w:bookmarkEnd w:id="120"/>
     </w:p>
     <w:p>
       <w:pPr>
@@ -27417,8 +27104,8 @@
           <w:lang w:val="vi-VN"/>
         </w:rPr>
       </w:pPr>
-      <w:bookmarkStart w:id="121" w:name="_Toc120722668"/>
-      <w:bookmarkStart w:id="122" w:name="_Toc120724172"/>
+      <w:bookmarkStart w:id="120" w:name="_Toc120722668"/>
+      <w:bookmarkStart w:id="121" w:name="_Toc120724172"/>
       <w:r>
         <w:rPr>
           <w:noProof/>
@@ -27489,8 +27176,8 @@
         </w:rPr>
         <w:t>. Giao diện thu thập thông tin khách hàng</w:t>
       </w:r>
+      <w:bookmarkEnd w:id="120"/>
       <w:bookmarkEnd w:id="121"/>
-      <w:bookmarkEnd w:id="122"/>
     </w:p>
     <w:p>
       <w:pPr>
@@ -27545,9 +27232,9 @@
           <w:lang w:val="vi-VN"/>
         </w:rPr>
       </w:pPr>
-      <w:bookmarkStart w:id="123" w:name="_Toc120721020"/>
-      <w:bookmarkStart w:id="124" w:name="_Toc120721081"/>
-      <w:bookmarkStart w:id="125" w:name="_Toc120724150"/>
+      <w:bookmarkStart w:id="122" w:name="_Toc120721020"/>
+      <w:bookmarkStart w:id="123" w:name="_Toc120721081"/>
+      <w:bookmarkStart w:id="124" w:name="_Toc120724150"/>
       <w:r>
         <w:rPr>
           <w:rFonts w:eastAsia="Times New Roman"/>
@@ -27563,9 +27250,9 @@
         </w:rPr>
         <w:t>Thiết kế giao diện chi tiết sản phẩm</w:t>
       </w:r>
+      <w:bookmarkEnd w:id="122"/>
       <w:bookmarkEnd w:id="123"/>
       <w:bookmarkEnd w:id="124"/>
-      <w:bookmarkEnd w:id="125"/>
     </w:p>
     <w:p>
       <w:pPr>
@@ -27743,8 +27430,8 @@
           <w:lang w:val="vi-VN"/>
         </w:rPr>
       </w:pPr>
-      <w:bookmarkStart w:id="126" w:name="_Toc120722669"/>
-      <w:bookmarkStart w:id="127" w:name="_Toc120724173"/>
+      <w:bookmarkStart w:id="125" w:name="_Toc120722669"/>
+      <w:bookmarkStart w:id="126" w:name="_Toc120724173"/>
       <w:r>
         <w:rPr>
           <w:noProof/>
@@ -27824,8 +27511,8 @@
         </w:rPr>
         <w:t>. Thiết kế giao diện chi tiết sản phẩm</w:t>
       </w:r>
+      <w:bookmarkEnd w:id="125"/>
       <w:bookmarkEnd w:id="126"/>
-      <w:bookmarkEnd w:id="127"/>
     </w:p>
     <w:p>
       <w:pPr>
@@ -27898,8 +27585,8 @@
           <w:lang w:val="vi-VN"/>
         </w:rPr>
       </w:pPr>
-      <w:bookmarkStart w:id="128" w:name="_Toc115678105"/>
-      <w:bookmarkStart w:id="129" w:name="_Toc120724151"/>
+      <w:bookmarkStart w:id="127" w:name="_Toc115678105"/>
+      <w:bookmarkStart w:id="128" w:name="_Toc120724151"/>
       <w:r>
         <w:rPr>
           <w:rFonts w:cs="Times New Roman"/>
@@ -27912,8 +27599,8 @@
         <w:lastRenderedPageBreak/>
         <w:t xml:space="preserve">CHƯƠNG 4 -  </w:t>
       </w:r>
+      <w:bookmarkEnd w:id="127"/>
       <w:bookmarkEnd w:id="128"/>
-      <w:bookmarkEnd w:id="129"/>
       <w:r>
         <w:rPr>
           <w:rFonts w:cs="Times New Roman"/>
@@ -28053,11 +27740,11 @@
       <w:pPr>
         <w:pStyle w:val="Heading2"/>
       </w:pPr>
-      <w:bookmarkStart w:id="130" w:name="_Toc120724152"/>
+      <w:bookmarkStart w:id="129" w:name="_Toc120724152"/>
       <w:r>
         <w:t>4.1. Kết quả đạt được</w:t>
       </w:r>
-      <w:bookmarkEnd w:id="130"/>
+      <w:bookmarkEnd w:id="129"/>
     </w:p>
     <w:p>
       <w:pPr>
@@ -28166,11 +27853,11 @@
       <w:pPr>
         <w:pStyle w:val="Heading2"/>
       </w:pPr>
-      <w:bookmarkStart w:id="131" w:name="_Toc120724153"/>
+      <w:bookmarkStart w:id="130" w:name="_Toc120724153"/>
       <w:r>
         <w:t>4.2. Hạn chế còn tồn tại</w:t>
       </w:r>
-      <w:bookmarkEnd w:id="131"/>
+      <w:bookmarkEnd w:id="130"/>
       <w:r>
         <w:t xml:space="preserve"> </w:t>
       </w:r>
@@ -28215,11 +27902,11 @@
       <w:pPr>
         <w:pStyle w:val="Heading2"/>
       </w:pPr>
-      <w:bookmarkStart w:id="132" w:name="_Toc120724154"/>
+      <w:bookmarkStart w:id="131" w:name="_Toc120724154"/>
       <w:r>
         <w:t>4.3. Hướng phát triển tiếp theo.</w:t>
       </w:r>
-      <w:bookmarkEnd w:id="132"/>
+      <w:bookmarkEnd w:id="131"/>
     </w:p>
     <w:p>
       <w:pPr>
@@ -28330,8 +28017,8 @@
           <w:lang w:val="vi-VN"/>
         </w:rPr>
       </w:pPr>
-      <w:bookmarkStart w:id="133" w:name="_Toc115678106"/>
-      <w:bookmarkStart w:id="134" w:name="_Toc120724155"/>
+      <w:bookmarkStart w:id="132" w:name="_Toc115678106"/>
+      <w:bookmarkStart w:id="133" w:name="_Toc120724155"/>
       <w:r>
         <w:rPr>
           <w:rFonts w:cs="Times New Roman"/>
@@ -28344,8 +28031,8 @@
         <w:lastRenderedPageBreak/>
         <w:t>KẾT LUẬN</w:t>
       </w:r>
+      <w:bookmarkEnd w:id="132"/>
       <w:bookmarkEnd w:id="133"/>
-      <w:bookmarkEnd w:id="134"/>
       <w:r>
         <w:rPr>
           <w:rFonts w:cs="Times New Roman"/>
@@ -28621,7 +28308,7 @@
           <w:lang w:val="vi-VN"/>
         </w:rPr>
       </w:pPr>
-      <w:bookmarkStart w:id="135" w:name="_Toc120566720"/>
+      <w:bookmarkStart w:id="134" w:name="_Toc120566720"/>
       <w:r>
         <w:rPr>
           <w:rFonts w:cs="Times New Roman"/>
@@ -28632,7 +28319,7 @@
         <w:lastRenderedPageBreak/>
         <w:t>TÀI LIỆU THAM KHẢO</w:t>
       </w:r>
-      <w:bookmarkEnd w:id="135"/>
+      <w:bookmarkEnd w:id="134"/>
     </w:p>
     <w:p>
       <w:pPr>
@@ -28920,7 +28607,7 @@
 </file>
 
 <file path=word/endnotes.xml><?xml version="1.0" encoding="utf-8"?>
-<w:endnotes xmlns:wpc="http://schemas.microsoft.com/office/word/2010/wordprocessingCanvas" xmlns:mc="http://schemas.openxmlformats.org/markup-compatibility/2006" xmlns:o="urn:schemas-microsoft-com:office:office" xmlns:r="http://schemas.openxmlformats.org/officeDocument/2006/relationships" xmlns:m="http://schemas.openxmlformats.org/officeDocument/2006/math" xmlns:v="urn:schemas-microsoft-com:vml" xmlns:wp14="http://schemas.microsoft.com/office/word/2010/wordprocessingDrawing" xmlns:wp="http://schemas.openxmlformats.org/drawingml/2006/wordprocessingDrawing" xmlns:w10="urn:schemas-microsoft-com:office:word" xmlns:w="http://schemas.openxmlformats.org/wordprocessingml/2006/main" xmlns:w14="http://schemas.microsoft.com/office/word/2010/wordml" xmlns:w15="http://schemas.microsoft.com/office/word/2012/wordml" xmlns:wpg="http://schemas.microsoft.com/office/word/2010/wordprocessingGroup" xmlns:wpi="http://schemas.microsoft.com/office/word/2010/wordprocessingInk" xmlns:wne="http://schemas.microsoft.com/office/word/2006/wordml" xmlns:wps="http://schemas.microsoft.com/office/word/2010/wordprocessingShape" mc:Ignorable="w14 w15 wp14">
+<w:endnotes xmlns:wpc="http://schemas.microsoft.com/office/word/2010/wordprocessingCanvas" xmlns:cx="http://schemas.microsoft.com/office/drawing/2014/chartex" xmlns:cx1="http://schemas.microsoft.com/office/drawing/2015/9/8/chartex" xmlns:cx2="http://schemas.microsoft.com/office/drawing/2015/10/21/chartex" xmlns:cx3="http://schemas.microsoft.com/office/drawing/2016/5/9/chartex" xmlns:cx4="http://schemas.microsoft.com/office/drawing/2016/5/10/chartex" xmlns:cx5="http://schemas.microsoft.com/office/drawing/2016/5/11/chartex" xmlns:cx6="http://schemas.microsoft.com/office/drawing/2016/5/12/chartex" xmlns:cx7="http://schemas.microsoft.com/office/drawing/2016/5/13/chartex" xmlns:cx8="http://schemas.microsoft.com/office/drawing/2016/5/14/chartex" xmlns:mc="http://schemas.openxmlformats.org/markup-compatibility/2006" xmlns:aink="http://schemas.microsoft.com/office/drawing/2016/ink" xmlns:am3d="http://schemas.microsoft.com/office/drawing/2017/model3d" xmlns:o="urn:schemas-microsoft-com:office:office" xmlns:r="http://schemas.openxmlformats.org/officeDocument/2006/relationships" xmlns:m="http://schemas.openxmlformats.org/officeDocument/2006/math" xmlns:v="urn:schemas-microsoft-com:vml" xmlns:wp14="http://schemas.microsoft.com/office/word/2010/wordprocessingDrawing" xmlns:wp="http://schemas.openxmlformats.org/drawingml/2006/wordprocessingDrawing" xmlns:w10="urn:schemas-microsoft-com:office:word" xmlns:w="http://schemas.openxmlformats.org/wordprocessingml/2006/main" xmlns:w14="http://schemas.microsoft.com/office/word/2010/wordml" xmlns:w15="http://schemas.microsoft.com/office/word/2012/wordml" xmlns:w16cid="http://schemas.microsoft.com/office/word/2016/wordml/cid" xmlns:w16se="http://schemas.microsoft.com/office/word/2015/wordml/symex" xmlns:wpg="http://schemas.microsoft.com/office/word/2010/wordprocessingGroup" xmlns:wpi="http://schemas.microsoft.com/office/word/2010/wordprocessingInk" xmlns:wne="http://schemas.microsoft.com/office/word/2006/wordml" xmlns:wps="http://schemas.microsoft.com/office/word/2010/wordprocessingShape" mc:Ignorable="w14 w15 w16se w16cid wp14">
   <w:endnote w:type="separator" w:id="-1">
     <w:p>
       <w:pPr>
@@ -28945,7 +28632,7 @@
 </file>
 
 <file path=word/footer1.xml><?xml version="1.0" encoding="utf-8"?>
-<w:ftr xmlns:wpc="http://schemas.microsoft.com/office/word/2010/wordprocessingCanvas" xmlns:mc="http://schemas.openxmlformats.org/markup-compatibility/2006" xmlns:o="urn:schemas-microsoft-com:office:office" xmlns:r="http://schemas.openxmlformats.org/officeDocument/2006/relationships" xmlns:m="http://schemas.openxmlformats.org/officeDocument/2006/math" xmlns:v="urn:schemas-microsoft-com:vml" xmlns:wp14="http://schemas.microsoft.com/office/word/2010/wordprocessingDrawing" xmlns:wp="http://schemas.openxmlformats.org/drawingml/2006/wordprocessingDrawing" xmlns:w10="urn:schemas-microsoft-com:office:word" xmlns:w="http://schemas.openxmlformats.org/wordprocessingml/2006/main" xmlns:w14="http://schemas.microsoft.com/office/word/2010/wordml" xmlns:w15="http://schemas.microsoft.com/office/word/2012/wordml" xmlns:wpg="http://schemas.microsoft.com/office/word/2010/wordprocessingGroup" xmlns:wpi="http://schemas.microsoft.com/office/word/2010/wordprocessingInk" xmlns:wne="http://schemas.microsoft.com/office/word/2006/wordml" xmlns:wps="http://schemas.microsoft.com/office/word/2010/wordprocessingShape" mc:Ignorable="w14 w15 wp14">
+<w:ftr xmlns:wpc="http://schemas.microsoft.com/office/word/2010/wordprocessingCanvas" xmlns:cx="http://schemas.microsoft.com/office/drawing/2014/chartex" xmlns:cx1="http://schemas.microsoft.com/office/drawing/2015/9/8/chartex" xmlns:cx2="http://schemas.microsoft.com/office/drawing/2015/10/21/chartex" xmlns:cx3="http://schemas.microsoft.com/office/drawing/2016/5/9/chartex" xmlns:cx4="http://schemas.microsoft.com/office/drawing/2016/5/10/chartex" xmlns:cx5="http://schemas.microsoft.com/office/drawing/2016/5/11/chartex" xmlns:cx6="http://schemas.microsoft.com/office/drawing/2016/5/12/chartex" xmlns:cx7="http://schemas.microsoft.com/office/drawing/2016/5/13/chartex" xmlns:cx8="http://schemas.microsoft.com/office/drawing/2016/5/14/chartex" xmlns:mc="http://schemas.openxmlformats.org/markup-compatibility/2006" xmlns:aink="http://schemas.microsoft.com/office/drawing/2016/ink" xmlns:am3d="http://schemas.microsoft.com/office/drawing/2017/model3d" xmlns:o="urn:schemas-microsoft-com:office:office" xmlns:r="http://schemas.openxmlformats.org/officeDocument/2006/relationships" xmlns:m="http://schemas.openxmlformats.org/officeDocument/2006/math" xmlns:v="urn:schemas-microsoft-com:vml" xmlns:wp14="http://schemas.microsoft.com/office/word/2010/wordprocessingDrawing" xmlns:wp="http://schemas.openxmlformats.org/drawingml/2006/wordprocessingDrawing" xmlns:w10="urn:schemas-microsoft-com:office:word" xmlns:w="http://schemas.openxmlformats.org/wordprocessingml/2006/main" xmlns:w14="http://schemas.microsoft.com/office/word/2010/wordml" xmlns:w15="http://schemas.microsoft.com/office/word/2012/wordml" xmlns:w16cid="http://schemas.microsoft.com/office/word/2016/wordml/cid" xmlns:w16se="http://schemas.microsoft.com/office/word/2015/wordml/symex" xmlns:wpg="http://schemas.microsoft.com/office/word/2010/wordprocessingGroup" xmlns:wpi="http://schemas.microsoft.com/office/word/2010/wordprocessingInk" xmlns:wne="http://schemas.microsoft.com/office/word/2006/wordml" xmlns:wps="http://schemas.microsoft.com/office/word/2010/wordprocessingShape" mc:Ignorable="w14 w15 w16se w16cid wp14">
   <w:p>
     <w:pPr>
       <w:pStyle w:val="Footer"/>
@@ -28959,7 +28646,7 @@
 </file>
 
 <file path=word/footer2.xml><?xml version="1.0" encoding="utf-8"?>
-<w:ftr xmlns:wpc="http://schemas.microsoft.com/office/word/2010/wordprocessingCanvas" xmlns:mc="http://schemas.openxmlformats.org/markup-compatibility/2006" xmlns:o="urn:schemas-microsoft-com:office:office" xmlns:r="http://schemas.openxmlformats.org/officeDocument/2006/relationships" xmlns:m="http://schemas.openxmlformats.org/officeDocument/2006/math" xmlns:v="urn:schemas-microsoft-com:vml" xmlns:wp14="http://schemas.microsoft.com/office/word/2010/wordprocessingDrawing" xmlns:wp="http://schemas.openxmlformats.org/drawingml/2006/wordprocessingDrawing" xmlns:w10="urn:schemas-microsoft-com:office:word" xmlns:w="http://schemas.openxmlformats.org/wordprocessingml/2006/main" xmlns:w14="http://schemas.microsoft.com/office/word/2010/wordml" xmlns:w15="http://schemas.microsoft.com/office/word/2012/wordml" xmlns:wpg="http://schemas.microsoft.com/office/word/2010/wordprocessingGroup" xmlns:wpi="http://schemas.microsoft.com/office/word/2010/wordprocessingInk" xmlns:wne="http://schemas.microsoft.com/office/word/2006/wordml" xmlns:wps="http://schemas.microsoft.com/office/word/2010/wordprocessingShape" mc:Ignorable="w14 w15 wp14">
+<w:ftr xmlns:wpc="http://schemas.microsoft.com/office/word/2010/wordprocessingCanvas" xmlns:cx="http://schemas.microsoft.com/office/drawing/2014/chartex" xmlns:cx1="http://schemas.microsoft.com/office/drawing/2015/9/8/chartex" xmlns:cx2="http://schemas.microsoft.com/office/drawing/2015/10/21/chartex" xmlns:cx3="http://schemas.microsoft.com/office/drawing/2016/5/9/chartex" xmlns:cx4="http://schemas.microsoft.com/office/drawing/2016/5/10/chartex" xmlns:cx5="http://schemas.microsoft.com/office/drawing/2016/5/11/chartex" xmlns:cx6="http://schemas.microsoft.com/office/drawing/2016/5/12/chartex" xmlns:cx7="http://schemas.microsoft.com/office/drawing/2016/5/13/chartex" xmlns:cx8="http://schemas.microsoft.com/office/drawing/2016/5/14/chartex" xmlns:mc="http://schemas.openxmlformats.org/markup-compatibility/2006" xmlns:aink="http://schemas.microsoft.com/office/drawing/2016/ink" xmlns:am3d="http://schemas.microsoft.com/office/drawing/2017/model3d" xmlns:o="urn:schemas-microsoft-com:office:office" xmlns:r="http://schemas.openxmlformats.org/officeDocument/2006/relationships" xmlns:m="http://schemas.openxmlformats.org/officeDocument/2006/math" xmlns:v="urn:schemas-microsoft-com:vml" xmlns:wp14="http://schemas.microsoft.com/office/word/2010/wordprocessingDrawing" xmlns:wp="http://schemas.openxmlformats.org/drawingml/2006/wordprocessingDrawing" xmlns:w10="urn:schemas-microsoft-com:office:word" xmlns:w="http://schemas.openxmlformats.org/wordprocessingml/2006/main" xmlns:w14="http://schemas.microsoft.com/office/word/2010/wordml" xmlns:w15="http://schemas.microsoft.com/office/word/2012/wordml" xmlns:w16cid="http://schemas.microsoft.com/office/word/2016/wordml/cid" xmlns:w16se="http://schemas.microsoft.com/office/word/2015/wordml/symex" xmlns:wpg="http://schemas.microsoft.com/office/word/2010/wordprocessingGroup" xmlns:wpi="http://schemas.microsoft.com/office/word/2010/wordprocessingInk" xmlns:wne="http://schemas.microsoft.com/office/word/2006/wordml" xmlns:wps="http://schemas.microsoft.com/office/word/2010/wordprocessingShape" mc:Ignorable="w14 w15 w16se w16cid wp14">
   <w:sdt>
     <w:sdtPr>
       <w:id w:val="1713999691"/>
@@ -29007,7 +28694,7 @@
 </file>
 
 <file path=word/footnotes.xml><?xml version="1.0" encoding="utf-8"?>
-<w:footnotes xmlns:wpc="http://schemas.microsoft.com/office/word/2010/wordprocessingCanvas" xmlns:mc="http://schemas.openxmlformats.org/markup-compatibility/2006" xmlns:o="urn:schemas-microsoft-com:office:office" xmlns:r="http://schemas.openxmlformats.org/officeDocument/2006/relationships" xmlns:m="http://schemas.openxmlformats.org/officeDocument/2006/math" xmlns:v="urn:schemas-microsoft-com:vml" xmlns:wp14="http://schemas.microsoft.com/office/word/2010/wordprocessingDrawing" xmlns:wp="http://schemas.openxmlformats.org/drawingml/2006/wordprocessingDrawing" xmlns:w10="urn:schemas-microsoft-com:office:word" xmlns:w="http://schemas.openxmlformats.org/wordprocessingml/2006/main" xmlns:w14="http://schemas.microsoft.com/office/word/2010/wordml" xmlns:w15="http://schemas.microsoft.com/office/word/2012/wordml" xmlns:wpg="http://schemas.microsoft.com/office/word/2010/wordprocessingGroup" xmlns:wpi="http://schemas.microsoft.com/office/word/2010/wordprocessingInk" xmlns:wne="http://schemas.microsoft.com/office/word/2006/wordml" xmlns:wps="http://schemas.microsoft.com/office/word/2010/wordprocessingShape" mc:Ignorable="w14 w15 wp14">
+<w:footnotes xmlns:wpc="http://schemas.microsoft.com/office/word/2010/wordprocessingCanvas" xmlns:cx="http://schemas.microsoft.com/office/drawing/2014/chartex" xmlns:cx1="http://schemas.microsoft.com/office/drawing/2015/9/8/chartex" xmlns:cx2="http://schemas.microsoft.com/office/drawing/2015/10/21/chartex" xmlns:cx3="http://schemas.microsoft.com/office/drawing/2016/5/9/chartex" xmlns:cx4="http://schemas.microsoft.com/office/drawing/2016/5/10/chartex" xmlns:cx5="http://schemas.microsoft.com/office/drawing/2016/5/11/chartex" xmlns:cx6="http://schemas.microsoft.com/office/drawing/2016/5/12/chartex" xmlns:cx7="http://schemas.microsoft.com/office/drawing/2016/5/13/chartex" xmlns:cx8="http://schemas.microsoft.com/office/drawing/2016/5/14/chartex" xmlns:mc="http://schemas.openxmlformats.org/markup-compatibility/2006" xmlns:aink="http://schemas.microsoft.com/office/drawing/2016/ink" xmlns:am3d="http://schemas.microsoft.com/office/drawing/2017/model3d" xmlns:o="urn:schemas-microsoft-com:office:office" xmlns:r="http://schemas.openxmlformats.org/officeDocument/2006/relationships" xmlns:m="http://schemas.openxmlformats.org/officeDocument/2006/math" xmlns:v="urn:schemas-microsoft-com:vml" xmlns:wp14="http://schemas.microsoft.com/office/word/2010/wordprocessingDrawing" xmlns:wp="http://schemas.openxmlformats.org/drawingml/2006/wordprocessingDrawing" xmlns:w10="urn:schemas-microsoft-com:office:word" xmlns:w="http://schemas.openxmlformats.org/wordprocessingml/2006/main" xmlns:w14="http://schemas.microsoft.com/office/word/2010/wordml" xmlns:w15="http://schemas.microsoft.com/office/word/2012/wordml" xmlns:w16cid="http://schemas.microsoft.com/office/word/2016/wordml/cid" xmlns:w16se="http://schemas.microsoft.com/office/word/2015/wordml/symex" xmlns:wpg="http://schemas.microsoft.com/office/word/2010/wordprocessingGroup" xmlns:wpi="http://schemas.microsoft.com/office/word/2010/wordprocessingInk" xmlns:wne="http://schemas.microsoft.com/office/word/2006/wordml" xmlns:wps="http://schemas.microsoft.com/office/word/2010/wordprocessingShape" mc:Ignorable="w14 w15 w16se w16cid wp14">
   <w:footnote w:type="separator" w:id="-1">
     <w:p>
       <w:pPr>
@@ -29032,7 +28719,7 @@
 </file>
 
 <file path=word/header1.xml><?xml version="1.0" encoding="utf-8"?>
-<w:hdr xmlns:wpc="http://schemas.microsoft.com/office/word/2010/wordprocessingCanvas" xmlns:mc="http://schemas.openxmlformats.org/markup-compatibility/2006" xmlns:o="urn:schemas-microsoft-com:office:office" xmlns:r="http://schemas.openxmlformats.org/officeDocument/2006/relationships" xmlns:m="http://schemas.openxmlformats.org/officeDocument/2006/math" xmlns:v="urn:schemas-microsoft-com:vml" xmlns:wp14="http://schemas.microsoft.com/office/word/2010/wordprocessingDrawing" xmlns:wp="http://schemas.openxmlformats.org/drawingml/2006/wordprocessingDrawing" xmlns:w10="urn:schemas-microsoft-com:office:word" xmlns:w="http://schemas.openxmlformats.org/wordprocessingml/2006/main" xmlns:w14="http://schemas.microsoft.com/office/word/2010/wordml" xmlns:w15="http://schemas.microsoft.com/office/word/2012/wordml" xmlns:wpg="http://schemas.microsoft.com/office/word/2010/wordprocessingGroup" xmlns:wpi="http://schemas.microsoft.com/office/word/2010/wordprocessingInk" xmlns:wne="http://schemas.microsoft.com/office/word/2006/wordml" xmlns:wps="http://schemas.microsoft.com/office/word/2010/wordprocessingShape" mc:Ignorable="w14 w15 wp14">
+<w:hdr xmlns:wpc="http://schemas.microsoft.com/office/word/2010/wordprocessingCanvas" xmlns:cx="http://schemas.microsoft.com/office/drawing/2014/chartex" xmlns:cx1="http://schemas.microsoft.com/office/drawing/2015/9/8/chartex" xmlns:cx2="http://schemas.microsoft.com/office/drawing/2015/10/21/chartex" xmlns:cx3="http://schemas.microsoft.com/office/drawing/2016/5/9/chartex" xmlns:cx4="http://schemas.microsoft.com/office/drawing/2016/5/10/chartex" xmlns:cx5="http://schemas.microsoft.com/office/drawing/2016/5/11/chartex" xmlns:cx6="http://schemas.microsoft.com/office/drawing/2016/5/12/chartex" xmlns:cx7="http://schemas.microsoft.com/office/drawing/2016/5/13/chartex" xmlns:cx8="http://schemas.microsoft.com/office/drawing/2016/5/14/chartex" xmlns:mc="http://schemas.openxmlformats.org/markup-compatibility/2006" xmlns:aink="http://schemas.microsoft.com/office/drawing/2016/ink" xmlns:am3d="http://schemas.microsoft.com/office/drawing/2017/model3d" xmlns:o="urn:schemas-microsoft-com:office:office" xmlns:r="http://schemas.openxmlformats.org/officeDocument/2006/relationships" xmlns:m="http://schemas.openxmlformats.org/officeDocument/2006/math" xmlns:v="urn:schemas-microsoft-com:vml" xmlns:wp14="http://schemas.microsoft.com/office/word/2010/wordprocessingDrawing" xmlns:wp="http://schemas.openxmlformats.org/drawingml/2006/wordprocessingDrawing" xmlns:w10="urn:schemas-microsoft-com:office:word" xmlns:w="http://schemas.openxmlformats.org/wordprocessingml/2006/main" xmlns:w14="http://schemas.microsoft.com/office/word/2010/wordml" xmlns:w15="http://schemas.microsoft.com/office/word/2012/wordml" xmlns:w16cid="http://schemas.microsoft.com/office/word/2016/wordml/cid" xmlns:w16se="http://schemas.microsoft.com/office/word/2015/wordml/symex" xmlns:wpg="http://schemas.microsoft.com/office/word/2010/wordprocessingGroup" xmlns:wpi="http://schemas.microsoft.com/office/word/2010/wordprocessingInk" xmlns:wne="http://schemas.microsoft.com/office/word/2006/wordml" xmlns:wps="http://schemas.microsoft.com/office/word/2010/wordprocessingShape" mc:Ignorable="w14 w15 w16se w16cid wp14">
   <w:p>
     <w:pPr>
       <w:pStyle w:val="Header"/>
@@ -29055,8 +28742,8 @@
 </file>
 
 <file path=word/numbering.xml><?xml version="1.0" encoding="utf-8"?>
-<w:numbering xmlns:wpc="http://schemas.microsoft.com/office/word/2010/wordprocessingCanvas" xmlns:mc="http://schemas.openxmlformats.org/markup-compatibility/2006" xmlns:o="urn:schemas-microsoft-com:office:office" xmlns:r="http://schemas.openxmlformats.org/officeDocument/2006/relationships" xmlns:m="http://schemas.openxmlformats.org/officeDocument/2006/math" xmlns:v="urn:schemas-microsoft-com:vml" xmlns:wp14="http://schemas.microsoft.com/office/word/2010/wordprocessingDrawing" xmlns:wp="http://schemas.openxmlformats.org/drawingml/2006/wordprocessingDrawing" xmlns:w10="urn:schemas-microsoft-com:office:word" xmlns:w="http://schemas.openxmlformats.org/wordprocessingml/2006/main" xmlns:w14="http://schemas.microsoft.com/office/word/2010/wordml" xmlns:w15="http://schemas.microsoft.com/office/word/2012/wordml" xmlns:wpg="http://schemas.microsoft.com/office/word/2010/wordprocessingGroup" xmlns:wpi="http://schemas.microsoft.com/office/word/2010/wordprocessingInk" xmlns:wne="http://schemas.microsoft.com/office/word/2006/wordml" xmlns:wps="http://schemas.microsoft.com/office/word/2010/wordprocessingShape" mc:Ignorable="w14 w15 wp14">
-  <w:abstractNum w:abstractNumId="0">
+<w:numbering xmlns:wpc="http://schemas.microsoft.com/office/word/2010/wordprocessingCanvas" xmlns:cx="http://schemas.microsoft.com/office/drawing/2014/chartex" xmlns:cx1="http://schemas.microsoft.com/office/drawing/2015/9/8/chartex" xmlns:cx2="http://schemas.microsoft.com/office/drawing/2015/10/21/chartex" xmlns:cx3="http://schemas.microsoft.com/office/drawing/2016/5/9/chartex" xmlns:cx4="http://schemas.microsoft.com/office/drawing/2016/5/10/chartex" xmlns:cx5="http://schemas.microsoft.com/office/drawing/2016/5/11/chartex" xmlns:cx6="http://schemas.microsoft.com/office/drawing/2016/5/12/chartex" xmlns:cx7="http://schemas.microsoft.com/office/drawing/2016/5/13/chartex" xmlns:cx8="http://schemas.microsoft.com/office/drawing/2016/5/14/chartex" xmlns:mc="http://schemas.openxmlformats.org/markup-compatibility/2006" xmlns:aink="http://schemas.microsoft.com/office/drawing/2016/ink" xmlns:am3d="http://schemas.microsoft.com/office/drawing/2017/model3d" xmlns:o="urn:schemas-microsoft-com:office:office" xmlns:r="http://schemas.openxmlformats.org/officeDocument/2006/relationships" xmlns:m="http://schemas.openxmlformats.org/officeDocument/2006/math" xmlns:v="urn:schemas-microsoft-com:vml" xmlns:wp14="http://schemas.microsoft.com/office/word/2010/wordprocessingDrawing" xmlns:wp="http://schemas.openxmlformats.org/drawingml/2006/wordprocessingDrawing" xmlns:w10="urn:schemas-microsoft-com:office:word" xmlns:w="http://schemas.openxmlformats.org/wordprocessingml/2006/main" xmlns:w14="http://schemas.microsoft.com/office/word/2010/wordml" xmlns:w15="http://schemas.microsoft.com/office/word/2012/wordml" xmlns:w16cid="http://schemas.microsoft.com/office/word/2016/wordml/cid" xmlns:w16se="http://schemas.microsoft.com/office/word/2015/wordml/symex" xmlns:wpg="http://schemas.microsoft.com/office/word/2010/wordprocessingGroup" xmlns:wpi="http://schemas.microsoft.com/office/word/2010/wordprocessingInk" xmlns:wne="http://schemas.microsoft.com/office/word/2006/wordml" xmlns:wps="http://schemas.microsoft.com/office/word/2010/wordprocessingShape" mc:Ignorable="w14 w15 w16se w16cid wp14">
+  <w:abstractNum w:abstractNumId="0" w15:restartNumberingAfterBreak="0">
     <w:nsid w:val="01B957EE"/>
     <w:multiLevelType w:val="multilevel"/>
     <w:tmpl w:val="70EC6BAA"/>
@@ -29171,7 +28858,7 @@
       </w:rPr>
     </w:lvl>
   </w:abstractNum>
-  <w:abstractNum w:abstractNumId="1">
+  <w:abstractNum w:abstractNumId="1" w15:restartNumberingAfterBreak="0">
     <w:nsid w:val="01F671D2"/>
     <w:multiLevelType w:val="multilevel"/>
     <w:tmpl w:val="99DC1AD8"/>
@@ -29284,7 +28971,7 @@
       </w:rPr>
     </w:lvl>
   </w:abstractNum>
-  <w:abstractNum w:abstractNumId="2">
+  <w:abstractNum w:abstractNumId="2" w15:restartNumberingAfterBreak="0">
     <w:nsid w:val="026F6FE7"/>
     <w:multiLevelType w:val="hybridMultilevel"/>
     <w:tmpl w:val="FFFFFFFF"/>
@@ -29397,7 +29084,7 @@
       </w:rPr>
     </w:lvl>
   </w:abstractNum>
-  <w:abstractNum w:abstractNumId="3">
+  <w:abstractNum w:abstractNumId="3" w15:restartNumberingAfterBreak="0">
     <w:nsid w:val="03F68D8C"/>
     <w:multiLevelType w:val="hybridMultilevel"/>
     <w:tmpl w:val="FFFFFFFF"/>
@@ -29510,7 +29197,7 @@
       </w:rPr>
     </w:lvl>
   </w:abstractNum>
-  <w:abstractNum w:abstractNumId="4">
+  <w:abstractNum w:abstractNumId="4" w15:restartNumberingAfterBreak="0">
     <w:nsid w:val="08CDD66A"/>
     <w:multiLevelType w:val="hybridMultilevel"/>
     <w:tmpl w:val="FFFFFFFF"/>
@@ -29596,7 +29283,7 @@
       </w:pPr>
     </w:lvl>
   </w:abstractNum>
-  <w:abstractNum w:abstractNumId="5">
+  <w:abstractNum w:abstractNumId="5" w15:restartNumberingAfterBreak="0">
     <w:nsid w:val="0A5C637A"/>
     <w:multiLevelType w:val="hybridMultilevel"/>
     <w:tmpl w:val="FFFFFFFF"/>
@@ -29709,7 +29396,7 @@
       </w:rPr>
     </w:lvl>
   </w:abstractNum>
-  <w:abstractNum w:abstractNumId="6">
+  <w:abstractNum w:abstractNumId="6" w15:restartNumberingAfterBreak="0">
     <w:nsid w:val="0AB863AB"/>
     <w:multiLevelType w:val="hybridMultilevel"/>
     <w:tmpl w:val="B05E9592"/>
@@ -29825,7 +29512,7 @@
       </w:rPr>
     </w:lvl>
   </w:abstractNum>
-  <w:abstractNum w:abstractNumId="7">
+  <w:abstractNum w:abstractNumId="7" w15:restartNumberingAfterBreak="0">
     <w:nsid w:val="1191E25A"/>
     <w:multiLevelType w:val="multilevel"/>
     <w:tmpl w:val="FFFFFFFF"/>
@@ -29911,7 +29598,7 @@
       </w:pPr>
     </w:lvl>
   </w:abstractNum>
-  <w:abstractNum w:abstractNumId="8">
+  <w:abstractNum w:abstractNumId="8" w15:restartNumberingAfterBreak="0">
     <w:nsid w:val="18D28AD9"/>
     <w:multiLevelType w:val="multilevel"/>
     <w:tmpl w:val="FFFFFFFF"/>
@@ -29997,7 +29684,7 @@
       </w:pPr>
     </w:lvl>
   </w:abstractNum>
-  <w:abstractNum w:abstractNumId="9">
+  <w:abstractNum w:abstractNumId="9" w15:restartNumberingAfterBreak="0">
     <w:nsid w:val="1B9D7FC8"/>
     <w:multiLevelType w:val="multilevel"/>
     <w:tmpl w:val="9E8A7FA2"/>
@@ -30127,7 +29814,7 @@
       </w:rPr>
     </w:lvl>
   </w:abstractNum>
-  <w:abstractNum w:abstractNumId="10">
+  <w:abstractNum w:abstractNumId="10" w15:restartNumberingAfterBreak="0">
     <w:nsid w:val="209766BD"/>
     <w:multiLevelType w:val="hybridMultilevel"/>
     <w:tmpl w:val="0AD83E80"/>
@@ -30216,7 +29903,7 @@
       </w:pPr>
     </w:lvl>
   </w:abstractNum>
-  <w:abstractNum w:abstractNumId="11">
+  <w:abstractNum w:abstractNumId="11" w15:restartNumberingAfterBreak="0">
     <w:nsid w:val="21114242"/>
     <w:multiLevelType w:val="hybridMultilevel"/>
     <w:tmpl w:val="59F8E5EC"/>
@@ -30306,7 +29993,7 @@
       </w:pPr>
     </w:lvl>
   </w:abstractNum>
-  <w:abstractNum w:abstractNumId="12">
+  <w:abstractNum w:abstractNumId="12" w15:restartNumberingAfterBreak="0">
     <w:nsid w:val="2ABAE43C"/>
     <w:multiLevelType w:val="hybridMultilevel"/>
     <w:tmpl w:val="FFFFFFFF"/>
@@ -30419,7 +30106,7 @@
       </w:rPr>
     </w:lvl>
   </w:abstractNum>
-  <w:abstractNum w:abstractNumId="13">
+  <w:abstractNum w:abstractNumId="13" w15:restartNumberingAfterBreak="0">
     <w:nsid w:val="2D1B2D7F"/>
     <w:multiLevelType w:val="hybridMultilevel"/>
     <w:tmpl w:val="FFFFFFFF"/>
@@ -30532,7 +30219,7 @@
       </w:rPr>
     </w:lvl>
   </w:abstractNum>
-  <w:abstractNum w:abstractNumId="14">
+  <w:abstractNum w:abstractNumId="14" w15:restartNumberingAfterBreak="0">
     <w:nsid w:val="31309BF6"/>
     <w:multiLevelType w:val="hybridMultilevel"/>
     <w:tmpl w:val="FFFFFFFF"/>
@@ -30645,7 +30332,7 @@
       </w:rPr>
     </w:lvl>
   </w:abstractNum>
-  <w:abstractNum w:abstractNumId="15">
+  <w:abstractNum w:abstractNumId="15" w15:restartNumberingAfterBreak="0">
     <w:nsid w:val="373938DC"/>
     <w:multiLevelType w:val="multilevel"/>
     <w:tmpl w:val="9E8A7FA2"/>
@@ -30775,7 +30462,7 @@
       </w:rPr>
     </w:lvl>
   </w:abstractNum>
-  <w:abstractNum w:abstractNumId="16">
+  <w:abstractNum w:abstractNumId="16" w15:restartNumberingAfterBreak="0">
     <w:nsid w:val="3DCC7143"/>
     <w:multiLevelType w:val="multilevel"/>
     <w:tmpl w:val="76701C9E"/>
@@ -30934,7 +30621,7 @@
       </w:rPr>
     </w:lvl>
   </w:abstractNum>
-  <w:abstractNum w:abstractNumId="17">
+  <w:abstractNum w:abstractNumId="17" w15:restartNumberingAfterBreak="0">
     <w:nsid w:val="3EC92AF5"/>
     <w:multiLevelType w:val="hybridMultilevel"/>
     <w:tmpl w:val="FFFFFFFF"/>
@@ -31047,7 +30734,7 @@
       </w:rPr>
     </w:lvl>
   </w:abstractNum>
-  <w:abstractNum w:abstractNumId="18">
+  <w:abstractNum w:abstractNumId="18" w15:restartNumberingAfterBreak="0">
     <w:nsid w:val="3F2640F5"/>
     <w:multiLevelType w:val="hybridMultilevel"/>
     <w:tmpl w:val="FFFFFFFF"/>
@@ -31133,7 +30820,7 @@
       </w:pPr>
     </w:lvl>
   </w:abstractNum>
-  <w:abstractNum w:abstractNumId="19">
+  <w:abstractNum w:abstractNumId="19" w15:restartNumberingAfterBreak="0">
     <w:nsid w:val="419E3765"/>
     <w:multiLevelType w:val="multilevel"/>
     <w:tmpl w:val="FFFFFFFF"/>
@@ -31222,7 +30909,7 @@
       </w:pPr>
     </w:lvl>
   </w:abstractNum>
-  <w:abstractNum w:abstractNumId="20">
+  <w:abstractNum w:abstractNumId="20" w15:restartNumberingAfterBreak="0">
     <w:nsid w:val="42C37E21"/>
     <w:multiLevelType w:val="hybridMultilevel"/>
     <w:tmpl w:val="F7B8FD8A"/>
@@ -31338,7 +31025,7 @@
       </w:rPr>
     </w:lvl>
   </w:abstractNum>
-  <w:abstractNum w:abstractNumId="21">
+  <w:abstractNum w:abstractNumId="21" w15:restartNumberingAfterBreak="0">
     <w:nsid w:val="4465E472"/>
     <w:multiLevelType w:val="hybridMultilevel"/>
     <w:tmpl w:val="FFFFFFFF"/>
@@ -31451,7 +31138,7 @@
       </w:rPr>
     </w:lvl>
   </w:abstractNum>
-  <w:abstractNum w:abstractNumId="22">
+  <w:abstractNum w:abstractNumId="22" w15:restartNumberingAfterBreak="0">
     <w:nsid w:val="46B16558"/>
     <w:multiLevelType w:val="hybridMultilevel"/>
     <w:tmpl w:val="FFFFFFFF"/>
@@ -31537,7 +31224,7 @@
       </w:pPr>
     </w:lvl>
   </w:abstractNum>
-  <w:abstractNum w:abstractNumId="23">
+  <w:abstractNum w:abstractNumId="23" w15:restartNumberingAfterBreak="0">
     <w:nsid w:val="476CA427"/>
     <w:multiLevelType w:val="hybridMultilevel"/>
     <w:tmpl w:val="FFFFFFFF"/>
@@ -31650,7 +31337,7 @@
       </w:rPr>
     </w:lvl>
   </w:abstractNum>
-  <w:abstractNum w:abstractNumId="24">
+  <w:abstractNum w:abstractNumId="24" w15:restartNumberingAfterBreak="0">
     <w:nsid w:val="4C58C7CC"/>
     <w:multiLevelType w:val="hybridMultilevel"/>
     <w:tmpl w:val="FFFFFFFF"/>
@@ -31763,7 +31450,7 @@
       </w:rPr>
     </w:lvl>
   </w:abstractNum>
-  <w:abstractNum w:abstractNumId="25">
+  <w:abstractNum w:abstractNumId="25" w15:restartNumberingAfterBreak="0">
     <w:nsid w:val="4E190079"/>
     <w:multiLevelType w:val="hybridMultilevel"/>
     <w:tmpl w:val="FFFFFFFF"/>
@@ -31849,7 +31536,7 @@
       </w:pPr>
     </w:lvl>
   </w:abstractNum>
-  <w:abstractNum w:abstractNumId="26">
+  <w:abstractNum w:abstractNumId="26" w15:restartNumberingAfterBreak="0">
     <w:nsid w:val="5197610A"/>
     <w:multiLevelType w:val="multilevel"/>
     <w:tmpl w:val="0896D25C"/>
@@ -31972,7 +31659,7 @@
       </w:rPr>
     </w:lvl>
   </w:abstractNum>
-  <w:abstractNum w:abstractNumId="27">
+  <w:abstractNum w:abstractNumId="27" w15:restartNumberingAfterBreak="0">
     <w:nsid w:val="51CA06B7"/>
     <w:multiLevelType w:val="hybridMultilevel"/>
     <w:tmpl w:val="FFFFFFFF"/>
@@ -32085,7 +31772,7 @@
       </w:rPr>
     </w:lvl>
   </w:abstractNum>
-  <w:abstractNum w:abstractNumId="28">
+  <w:abstractNum w:abstractNumId="28" w15:restartNumberingAfterBreak="0">
     <w:nsid w:val="587951F9"/>
     <w:multiLevelType w:val="multilevel"/>
     <w:tmpl w:val="33EAEA8A"/>
@@ -32253,7 +31940,7 @@
       </w:rPr>
     </w:lvl>
   </w:abstractNum>
-  <w:abstractNum w:abstractNumId="29">
+  <w:abstractNum w:abstractNumId="29" w15:restartNumberingAfterBreak="0">
     <w:nsid w:val="5949CFE0"/>
     <w:multiLevelType w:val="hybridMultilevel"/>
     <w:tmpl w:val="FFFFFFFF"/>
@@ -32366,7 +32053,7 @@
       </w:rPr>
     </w:lvl>
   </w:abstractNum>
-  <w:abstractNum w:abstractNumId="30">
+  <w:abstractNum w:abstractNumId="30" w15:restartNumberingAfterBreak="0">
     <w:nsid w:val="5ED4E6FF"/>
     <w:multiLevelType w:val="hybridMultilevel"/>
     <w:tmpl w:val="FFFFFFFF"/>
@@ -32479,7 +32166,7 @@
       </w:rPr>
     </w:lvl>
   </w:abstractNum>
-  <w:abstractNum w:abstractNumId="31">
+  <w:abstractNum w:abstractNumId="31" w15:restartNumberingAfterBreak="0">
     <w:nsid w:val="61B46EF2"/>
     <w:multiLevelType w:val="hybridMultilevel"/>
     <w:tmpl w:val="95F0B786"/>
@@ -32591,7 +32278,7 @@
       </w:rPr>
     </w:lvl>
   </w:abstractNum>
-  <w:abstractNum w:abstractNumId="32">
+  <w:abstractNum w:abstractNumId="32" w15:restartNumberingAfterBreak="0">
     <w:nsid w:val="62FE6322"/>
     <w:multiLevelType w:val="multilevel"/>
     <w:tmpl w:val="AA6A1384"/>
@@ -32704,7 +32391,7 @@
       </w:rPr>
     </w:lvl>
   </w:abstractNum>
-  <w:abstractNum w:abstractNumId="33">
+  <w:abstractNum w:abstractNumId="33" w15:restartNumberingAfterBreak="0">
     <w:nsid w:val="690A6624"/>
     <w:multiLevelType w:val="hybridMultilevel"/>
     <w:tmpl w:val="9F2841AC"/>
@@ -32793,7 +32480,7 @@
       </w:pPr>
     </w:lvl>
   </w:abstractNum>
-  <w:abstractNum w:abstractNumId="34">
+  <w:abstractNum w:abstractNumId="34" w15:restartNumberingAfterBreak="0">
     <w:nsid w:val="6EC26AEC"/>
     <w:multiLevelType w:val="hybridMultilevel"/>
     <w:tmpl w:val="FFFFFFFF"/>
@@ -32879,7 +32566,7 @@
       </w:pPr>
     </w:lvl>
   </w:abstractNum>
-  <w:abstractNum w:abstractNumId="35">
+  <w:abstractNum w:abstractNumId="35" w15:restartNumberingAfterBreak="0">
     <w:nsid w:val="712F5200"/>
     <w:multiLevelType w:val="multilevel"/>
     <w:tmpl w:val="FFFFFFFF"/>
@@ -32965,7 +32652,7 @@
       </w:pPr>
     </w:lvl>
   </w:abstractNum>
-  <w:abstractNum w:abstractNumId="36">
+  <w:abstractNum w:abstractNumId="36" w15:restartNumberingAfterBreak="0">
     <w:nsid w:val="7D5283ED"/>
     <w:multiLevelType w:val="hybridMultilevel"/>
     <w:tmpl w:val="FFFFFFFF"/>
@@ -33078,7 +32765,7 @@
       </w:rPr>
     </w:lvl>
   </w:abstractNum>
-  <w:abstractNum w:abstractNumId="37">
+  <w:abstractNum w:abstractNumId="37" w15:restartNumberingAfterBreak="0">
     <w:nsid w:val="7E512E96"/>
     <w:multiLevelType w:val="hybridMultilevel"/>
     <w:tmpl w:val="9CE20A52"/>
@@ -33191,7 +32878,7 @@
       </w:rPr>
     </w:lvl>
   </w:abstractNum>
-  <w:abstractNum w:abstractNumId="38">
+  <w:abstractNum w:abstractNumId="38" w15:restartNumberingAfterBreak="0">
     <w:nsid w:val="7EBC4AF6"/>
     <w:multiLevelType w:val="hybridMultilevel"/>
     <w:tmpl w:val="6E2C302E"/>
@@ -33465,7 +33152,7 @@
 </file>
 
 <file path=word/styles.xml><?xml version="1.0" encoding="utf-8"?>
-<w:styles xmlns:mc="http://schemas.openxmlformats.org/markup-compatibility/2006" xmlns:r="http://schemas.openxmlformats.org/officeDocument/2006/relationships" xmlns:w="http://schemas.openxmlformats.org/wordprocessingml/2006/main" xmlns:w14="http://schemas.microsoft.com/office/word/2010/wordml" xmlns:w15="http://schemas.microsoft.com/office/word/2012/wordml" mc:Ignorable="w14 w15">
+<w:styles xmlns:mc="http://schemas.openxmlformats.org/markup-compatibility/2006" xmlns:r="http://schemas.openxmlformats.org/officeDocument/2006/relationships" xmlns:w="http://schemas.openxmlformats.org/wordprocessingml/2006/main" xmlns:w14="http://schemas.microsoft.com/office/word/2010/wordml" xmlns:w15="http://schemas.microsoft.com/office/word/2012/wordml" xmlns:w16cid="http://schemas.microsoft.com/office/word/2016/wordml/cid" xmlns:w16se="http://schemas.microsoft.com/office/word/2015/wordml/symex" mc:Ignorable="w14 w15 w16se w16cid">
   <w:docDefaults>
     <w:rPrDefault>
       <w:rPr>
@@ -33481,7 +33168,7 @@
       </w:pPr>
     </w:pPrDefault>
   </w:docDefaults>
-  <w:latentStyles w:defLockedState="0" w:defUIPriority="99" w:defSemiHidden="0" w:defUnhideWhenUsed="0" w:defQFormat="0" w:count="371">
+  <w:latentStyles w:defLockedState="0" w:defUIPriority="99" w:defSemiHidden="0" w:defUnhideWhenUsed="0" w:defQFormat="0" w:count="375">
     <w:lsdException w:name="Normal" w:uiPriority="0" w:qFormat="1"/>
     <w:lsdException w:name="heading 1" w:uiPriority="9" w:qFormat="1"/>
     <w:lsdException w:name="heading 2" w:semiHidden="1" w:uiPriority="9" w:unhideWhenUsed="1" w:qFormat="1"/>
@@ -33587,7 +33274,6 @@
     <w:lsdException w:name="HTML Sample" w:semiHidden="1" w:unhideWhenUsed="1"/>
     <w:lsdException w:name="HTML Typewriter" w:semiHidden="1" w:unhideWhenUsed="1"/>
     <w:lsdException w:name="HTML Variable" w:semiHidden="1" w:unhideWhenUsed="1"/>
-    <w:lsdException w:name="Normal Table" w:semiHidden="1" w:unhideWhenUsed="1"/>
     <w:lsdException w:name="annotation subject" w:semiHidden="1" w:unhideWhenUsed="1"/>
     <w:lsdException w:name="No List" w:semiHidden="1" w:unhideWhenUsed="1"/>
     <w:lsdException w:name="Outline List 1" w:semiHidden="1" w:unhideWhenUsed="1"/>
@@ -33631,10 +33317,8 @@
     <w:lsdException w:name="Table Elegant" w:semiHidden="1" w:unhideWhenUsed="1"/>
     <w:lsdException w:name="Table Professional" w:semiHidden="1" w:unhideWhenUsed="1"/>
     <w:lsdException w:name="Table Subtle 1" w:semiHidden="1" w:unhideWhenUsed="1"/>
-    <w:lsdException w:name="Table Subtle 2" w:semiHidden="1" w:unhideWhenUsed="1"/>
     <w:lsdException w:name="Table Web 1" w:semiHidden="1" w:unhideWhenUsed="1"/>
     <w:lsdException w:name="Table Web 2" w:semiHidden="1" w:unhideWhenUsed="1"/>
-    <w:lsdException w:name="Table Web 3" w:semiHidden="1" w:unhideWhenUsed="1"/>
     <w:lsdException w:name="Balloon Text" w:semiHidden="1" w:unhideWhenUsed="1"/>
     <w:lsdException w:name="Table Grid" w:uiPriority="39"/>
     <w:lsdException w:name="Table Theme" w:semiHidden="1" w:unhideWhenUsed="1"/>
@@ -33853,6 +33537,10 @@
     <w:lsdException w:name="List Table 5 Dark Accent 6" w:uiPriority="50"/>
     <w:lsdException w:name="List Table 6 Colorful Accent 6" w:uiPriority="51"/>
     <w:lsdException w:name="List Table 7 Colorful Accent 6" w:uiPriority="52"/>
+    <w:lsdException w:name="Mention" w:semiHidden="1" w:unhideWhenUsed="1"/>
+    <w:lsdException w:name="Smart Hyperlink" w:semiHidden="1" w:unhideWhenUsed="1"/>
+    <w:lsdException w:name="Hashtag" w:semiHidden="1" w:unhideWhenUsed="1"/>
+    <w:lsdException w:name="Unresolved Mention" w:semiHidden="1" w:unhideWhenUsed="1"/>
   </w:latentStyles>
   <w:style w:type="paragraph" w:default="1" w:styleId="Normal">
     <w:name w:val="Normal"/>
@@ -34295,7 +33983,6 @@
       <w:szCs w:val="20"/>
     </w:rPr>
     <w:tblPr>
-      <w:tblInd w:w="0" w:type="dxa"/>
       <w:tblBorders>
         <w:top w:val="single" w:sz="4" w:space="0" w:color="auto"/>
         <w:left w:val="single" w:sz="4" w:space="0" w:color="auto"/>
@@ -34304,12 +33991,6 @@
         <w:insideH w:val="single" w:sz="4" w:space="0" w:color="auto"/>
         <w:insideV w:val="single" w:sz="4" w:space="0" w:color="auto"/>
       </w:tblBorders>
-      <w:tblCellMar>
-        <w:top w:w="0" w:type="dxa"/>
-        <w:left w:w="108" w:type="dxa"/>
-        <w:bottom w:w="0" w:type="dxa"/>
-        <w:right w:w="108" w:type="dxa"/>
-      </w:tblCellMar>
     </w:tblPr>
   </w:style>
   <w:style w:type="paragraph" w:styleId="TOC1">
@@ -34844,7 +34525,7 @@
 </file>
 
 <file path=customXml/itemProps1.xml><?xml version="1.0" encoding="utf-8"?>
-<ds:datastoreItem xmlns:ds="http://schemas.openxmlformats.org/officeDocument/2006/customXml" ds:itemID="{D2FA5599-FA43-486E-A758-D2F59B1BD436}">
+<ds:datastoreItem xmlns:ds="http://schemas.openxmlformats.org/officeDocument/2006/customXml" ds:itemID="{0BA7DC62-0952-4ABF-93C5-4FE39E45B463}">
   <ds:schemaRefs>
     <ds:schemaRef ds:uri="http://schemas.openxmlformats.org/officeDocument/2006/bibliography"/>
   </ds:schemaRefs>

</xml_diff>